<commit_message>
update sdk and doc
</commit_message>
<xml_diff>
--- a/docs/TVS接入.docx
+++ b/docs/TVS接入.docx
@@ -786,6 +786,19 @@
     </w:p>
     <w:p>
       <w:pPr>
+        <w:rPr>
+          <w:rFonts w:ascii="微软雅黑" w:eastAsia="微软雅黑" w:hAnsi="微软雅黑"/>
+        </w:rPr>
+      </w:pPr>
+      <w:r>
+        <w:rPr>
+          <w:rFonts w:ascii="微软雅黑" w:eastAsia="微软雅黑" w:hAnsi="微软雅黑"/>
+        </w:rPr>
+        <w:t>compile 'com.google.code.gson:gson:2.8.1'</w:t>
+      </w:r>
+    </w:p>
+    <w:p>
+      <w:pPr>
         <w:pStyle w:val="a3"/>
         <w:numPr>
           <w:ilvl w:val="0"/>
@@ -1087,6 +1100,7 @@
         <w:rPr>
           <w:rFonts w:ascii="微软雅黑" w:eastAsia="微软雅黑" w:hAnsi="微软雅黑"/>
         </w:rPr>
+        <w:lastRenderedPageBreak/>
         <w:tab/>
         <w:t>android:launchMode="singleTask"&gt;</w:t>
       </w:r>
@@ -1101,7 +1115,6 @@
         <w:rPr>
           <w:rFonts w:ascii="微软雅黑" w:eastAsia="微软雅黑" w:hAnsi="微软雅黑"/>
         </w:rPr>
-        <w:lastRenderedPageBreak/>
         <w:t>&lt;/activity&gt;</w:t>
       </w:r>
     </w:p>
@@ -1520,6 +1533,7 @@
           <w:sz w:val="28"/>
           <w:szCs w:val="28"/>
         </w:rPr>
+        <w:lastRenderedPageBreak/>
         <w:t>TVSSDK</w:t>
       </w:r>
       <w:r>
@@ -1568,68 +1582,932 @@
           <w:rFonts w:ascii="微软雅黑" w:eastAsia="微软雅黑" w:hAnsi="微软雅黑"/>
           <w:b/>
         </w:rPr>
+        <w:t>LoginProxy</w:t>
+      </w:r>
+    </w:p>
+    <w:p>
+      <w:pPr>
+        <w:rPr>
+          <w:rFonts w:ascii="微软雅黑" w:eastAsia="微软雅黑" w:hAnsi="微软雅黑"/>
+        </w:rPr>
+      </w:pPr>
+      <w:r>
+        <w:rPr>
+          <w:rFonts w:ascii="微软雅黑" w:eastAsia="微软雅黑" w:hAnsi="微软雅黑" w:hint="eastAsia"/>
+        </w:rPr>
+        <w:t>TVS</w:t>
+      </w:r>
+      <w:r>
+        <w:rPr>
+          <w:rFonts w:ascii="微软雅黑" w:eastAsia="微软雅黑" w:hAnsi="微软雅黑" w:hint="eastAsia"/>
+        </w:rPr>
+        <w:t>登录功能代理类</w:t>
+      </w:r>
+    </w:p>
+    <w:p>
+      <w:pPr>
+        <w:rPr>
+          <w:rFonts w:ascii="微软雅黑" w:eastAsia="微软雅黑" w:hAnsi="微软雅黑"/>
+        </w:rPr>
+      </w:pPr>
+    </w:p>
+    <w:p>
+      <w:pPr>
+        <w:rPr>
+          <w:rFonts w:ascii="微软雅黑" w:eastAsia="微软雅黑" w:hAnsi="微软雅黑"/>
+          <w:b/>
+        </w:rPr>
+      </w:pPr>
+      <w:r>
+        <w:rPr>
+          <w:rFonts w:ascii="微软雅黑" w:eastAsia="微软雅黑" w:hAnsi="微软雅黑"/>
+          <w:b/>
+        </w:rPr>
+        <w:t>getInstance</w:t>
+      </w:r>
+    </w:p>
+    <w:p>
+      <w:pPr>
+        <w:rPr>
+          <w:rFonts w:ascii="微软雅黑" w:eastAsia="微软雅黑" w:hAnsi="微软雅黑"/>
+        </w:rPr>
+      </w:pPr>
+      <w:r>
+        <w:rPr>
+          <w:rFonts w:ascii="微软雅黑" w:eastAsia="微软雅黑" w:hAnsi="微软雅黑" w:hint="eastAsia"/>
+        </w:rPr>
+        <w:t>获取Login</w:t>
+      </w:r>
+      <w:r>
+        <w:rPr>
+          <w:rFonts w:ascii="微软雅黑" w:eastAsia="微软雅黑" w:hAnsi="微软雅黑"/>
+        </w:rPr>
+        <w:t>Proxy</w:t>
+      </w:r>
+      <w:r>
+        <w:rPr>
+          <w:rFonts w:ascii="微软雅黑" w:eastAsia="微软雅黑" w:hAnsi="微软雅黑" w:hint="eastAsia"/>
+        </w:rPr>
+        <w:t>实例</w:t>
+      </w:r>
+    </w:p>
+    <w:p>
+      <w:pPr>
+        <w:rPr>
+          <w:rFonts w:ascii="微软雅黑" w:eastAsia="微软雅黑" w:hAnsi="微软雅黑"/>
+        </w:rPr>
+      </w:pPr>
+      <w:r>
+        <w:rPr>
+          <w:rFonts w:ascii="微软雅黑" w:eastAsia="微软雅黑" w:hAnsi="微软雅黑"/>
+        </w:rPr>
+        <w:t xml:space="preserve">static </w:t>
+      </w:r>
+      <w:r>
+        <w:rPr>
+          <w:rFonts w:ascii="微软雅黑" w:eastAsia="微软雅黑" w:hAnsi="微软雅黑"/>
+        </w:rPr>
+        <w:t xml:space="preserve">LoginProxy </w:t>
+      </w:r>
+      <w:r>
+        <w:rPr>
+          <w:rFonts w:ascii="微软雅黑" w:eastAsia="微软雅黑" w:hAnsi="微软雅黑"/>
+        </w:rPr>
+        <w:t>getInstance(String appIdWx, String appIdQQOpen)</w:t>
+      </w:r>
+    </w:p>
+    <w:p>
+      <w:pPr>
+        <w:rPr>
+          <w:rFonts w:ascii="微软雅黑" w:eastAsia="微软雅黑" w:hAnsi="微软雅黑"/>
+        </w:rPr>
+      </w:pPr>
+      <w:r>
+        <w:rPr>
+          <w:rFonts w:ascii="微软雅黑" w:eastAsia="微软雅黑" w:hAnsi="微软雅黑" w:hint="eastAsia"/>
+        </w:rPr>
+        <w:t>参数</w:t>
+      </w:r>
+    </w:p>
+    <w:p>
+      <w:pPr>
+        <w:rPr>
+          <w:rFonts w:ascii="微软雅黑" w:eastAsia="微软雅黑" w:hAnsi="微软雅黑"/>
+        </w:rPr>
+      </w:pPr>
+      <w:r>
+        <w:rPr>
+          <w:rFonts w:ascii="微软雅黑" w:eastAsia="微软雅黑" w:hAnsi="微软雅黑"/>
+        </w:rPr>
+        <w:t>appIdWx</w:t>
+      </w:r>
+      <w:r>
+        <w:rPr>
+          <w:rFonts w:ascii="微软雅黑" w:eastAsia="微软雅黑" w:hAnsi="微软雅黑" w:hint="eastAsia"/>
+        </w:rPr>
+        <w:t>：传入微信公众平台申请的appId</w:t>
+      </w:r>
+    </w:p>
+    <w:p>
+      <w:pPr>
+        <w:rPr>
+          <w:rFonts w:ascii="微软雅黑" w:eastAsia="微软雅黑" w:hAnsi="微软雅黑"/>
+        </w:rPr>
+      </w:pPr>
+      <w:r>
+        <w:rPr>
+          <w:rFonts w:ascii="微软雅黑" w:eastAsia="微软雅黑" w:hAnsi="微软雅黑"/>
+        </w:rPr>
+        <w:t>appIdQQOpen</w:t>
+      </w:r>
+      <w:r>
+        <w:rPr>
+          <w:rFonts w:ascii="微软雅黑" w:eastAsia="微软雅黑" w:hAnsi="微软雅黑" w:hint="eastAsia"/>
+        </w:rPr>
+        <w:t>：传入QQ互联平台申请的appId</w:t>
+      </w:r>
+    </w:p>
+    <w:p>
+      <w:pPr>
+        <w:rPr>
+          <w:rFonts w:ascii="微软雅黑" w:eastAsia="微软雅黑" w:hAnsi="微软雅黑"/>
+        </w:rPr>
+      </w:pPr>
+    </w:p>
+    <w:p>
+      <w:pPr>
+        <w:rPr>
+          <w:rFonts w:ascii="微软雅黑" w:eastAsia="微软雅黑" w:hAnsi="微软雅黑"/>
+          <w:b/>
+        </w:rPr>
+      </w:pPr>
+      <w:r>
+        <w:rPr>
+          <w:rFonts w:ascii="微软雅黑" w:eastAsia="微软雅黑" w:hAnsi="微软雅黑"/>
+          <w:b/>
+        </w:rPr>
+        <w:t>get</w:t>
+      </w:r>
+      <w:r>
+        <w:rPr>
+          <w:rFonts w:ascii="微软雅黑" w:eastAsia="微软雅黑" w:hAnsi="微软雅黑"/>
+          <w:b/>
+        </w:rPr>
+        <w:t>InfoManager</w:t>
+      </w:r>
+    </w:p>
+    <w:p>
+      <w:pPr>
+        <w:rPr>
+          <w:rFonts w:ascii="微软雅黑" w:eastAsia="微软雅黑" w:hAnsi="微软雅黑"/>
+        </w:rPr>
+      </w:pPr>
+      <w:r>
+        <w:rPr>
+          <w:rFonts w:ascii="微软雅黑" w:eastAsia="微软雅黑" w:hAnsi="微软雅黑" w:hint="eastAsia"/>
+        </w:rPr>
+        <w:t>获取</w:t>
+      </w:r>
+      <w:r>
+        <w:rPr>
+          <w:rFonts w:ascii="微软雅黑" w:eastAsia="微软雅黑" w:hAnsi="微软雅黑" w:hint="eastAsia"/>
+        </w:rPr>
+        <w:t>Login</w:t>
+      </w:r>
+      <w:r>
+        <w:rPr>
+          <w:rFonts w:ascii="微软雅黑" w:eastAsia="微软雅黑" w:hAnsi="微软雅黑" w:hint="eastAsia"/>
+        </w:rPr>
+        <w:t>InfoManager实例</w:t>
+      </w:r>
+    </w:p>
+    <w:p>
+      <w:pPr>
+        <w:rPr>
+          <w:rFonts w:ascii="微软雅黑" w:eastAsia="微软雅黑" w:hAnsi="微软雅黑"/>
+        </w:rPr>
+      </w:pPr>
+    </w:p>
+    <w:p>
+      <w:pPr>
+        <w:rPr>
+          <w:rFonts w:ascii="微软雅黑" w:eastAsia="微软雅黑" w:hAnsi="微软雅黑"/>
+        </w:rPr>
+      </w:pPr>
+      <w:r>
+        <w:rPr>
+          <w:rFonts w:ascii="微软雅黑" w:eastAsia="微软雅黑" w:hAnsi="微软雅黑"/>
+        </w:rPr>
+        <w:t>LoginInfoManager getInfoManager(ELoginPlatform platform)</w:t>
+      </w:r>
+    </w:p>
+    <w:p>
+      <w:pPr>
+        <w:rPr>
+          <w:rFonts w:ascii="微软雅黑" w:eastAsia="微软雅黑" w:hAnsi="微软雅黑"/>
+        </w:rPr>
+      </w:pPr>
+      <w:r>
+        <w:rPr>
+          <w:rFonts w:ascii="微软雅黑" w:eastAsia="微软雅黑" w:hAnsi="微软雅黑" w:hint="eastAsia"/>
+        </w:rPr>
+        <w:t>参数</w:t>
+      </w:r>
+    </w:p>
+    <w:p>
+      <w:pPr>
+        <w:rPr>
+          <w:rFonts w:ascii="微软雅黑" w:eastAsia="微软雅黑" w:hAnsi="微软雅黑"/>
+        </w:rPr>
+      </w:pPr>
+      <w:r>
+        <w:rPr>
+          <w:rFonts w:ascii="微软雅黑" w:eastAsia="微软雅黑" w:hAnsi="微软雅黑" w:hint="eastAsia"/>
+        </w:rPr>
+        <w:t>platform：传入需要获取哪个帐号平台的登录信息</w:t>
+      </w:r>
+    </w:p>
+    <w:p>
+      <w:pPr>
+        <w:rPr>
+          <w:rFonts w:ascii="微软雅黑" w:eastAsia="微软雅黑" w:hAnsi="微软雅黑"/>
+        </w:rPr>
+      </w:pPr>
+    </w:p>
+    <w:p>
+      <w:pPr>
+        <w:rPr>
+          <w:rFonts w:ascii="微软雅黑" w:eastAsia="微软雅黑" w:hAnsi="微软雅黑"/>
+          <w:b/>
+        </w:rPr>
+      </w:pPr>
+      <w:r>
+        <w:rPr>
+          <w:rFonts w:ascii="微软雅黑" w:eastAsia="微软雅黑" w:hAnsi="微软雅黑"/>
+          <w:b/>
+        </w:rPr>
+        <w:t>request</w:t>
+      </w:r>
+      <w:r>
+        <w:rPr>
+          <w:rFonts w:ascii="微软雅黑" w:eastAsia="微软雅黑" w:hAnsi="微软雅黑"/>
+          <w:b/>
+        </w:rPr>
+        <w:t>Login</w:t>
+      </w:r>
+    </w:p>
+    <w:p>
+      <w:pPr>
+        <w:rPr>
+          <w:rFonts w:ascii="微软雅黑" w:eastAsia="微软雅黑" w:hAnsi="微软雅黑"/>
+        </w:rPr>
+      </w:pPr>
+      <w:r>
+        <w:rPr>
+          <w:rFonts w:ascii="微软雅黑" w:eastAsia="微软雅黑" w:hAnsi="微软雅黑" w:hint="eastAsia"/>
+        </w:rPr>
+        <w:t>请求TVS登录</w:t>
+      </w:r>
+    </w:p>
+    <w:p>
+      <w:pPr>
+        <w:rPr>
+          <w:rFonts w:ascii="微软雅黑" w:eastAsia="微软雅黑" w:hAnsi="微软雅黑"/>
+        </w:rPr>
+      </w:pPr>
+      <w:r>
+        <w:rPr>
+          <w:rFonts w:ascii="微软雅黑" w:eastAsia="微软雅黑" w:hAnsi="微软雅黑"/>
+        </w:rPr>
+        <w:t>void requestLogin(ELoginPlatform platform, String productId, String dsn, Activity activity)</w:t>
+      </w:r>
+    </w:p>
+    <w:p>
+      <w:pPr>
+        <w:rPr>
+          <w:rFonts w:ascii="微软雅黑" w:eastAsia="微软雅黑" w:hAnsi="微软雅黑"/>
+        </w:rPr>
+      </w:pPr>
+      <w:r>
+        <w:rPr>
+          <w:rFonts w:ascii="微软雅黑" w:eastAsia="微软雅黑" w:hAnsi="微软雅黑" w:hint="eastAsia"/>
+        </w:rPr>
         <w:lastRenderedPageBreak/>
-        <w:t>LoginProxy</w:t>
-      </w:r>
-    </w:p>
-    <w:p>
-      <w:pPr>
-        <w:rPr>
-          <w:rFonts w:ascii="微软雅黑" w:eastAsia="微软雅黑" w:hAnsi="微软雅黑"/>
-        </w:rPr>
-      </w:pPr>
-      <w:r>
-        <w:rPr>
-          <w:rFonts w:ascii="微软雅黑" w:eastAsia="微软雅黑" w:hAnsi="微软雅黑" w:hint="eastAsia"/>
-        </w:rPr>
-        <w:t>TVS</w:t>
-      </w:r>
-      <w:r>
-        <w:rPr>
-          <w:rFonts w:ascii="微软雅黑" w:eastAsia="微软雅黑" w:hAnsi="微软雅黑" w:hint="eastAsia"/>
-        </w:rPr>
-        <w:t>登录功能代理类</w:t>
-      </w:r>
-    </w:p>
-    <w:p>
-      <w:pPr>
-        <w:rPr>
-          <w:rFonts w:ascii="微软雅黑" w:eastAsia="微软雅黑" w:hAnsi="微软雅黑"/>
-        </w:rPr>
-      </w:pPr>
-    </w:p>
-    <w:p>
-      <w:pPr>
-        <w:rPr>
-          <w:rFonts w:ascii="微软雅黑" w:eastAsia="微软雅黑" w:hAnsi="微软雅黑"/>
-          <w:b/>
-        </w:rPr>
-      </w:pPr>
-      <w:r>
-        <w:rPr>
-          <w:rFonts w:ascii="微软雅黑" w:eastAsia="微软雅黑" w:hAnsi="微软雅黑"/>
-          <w:b/>
-        </w:rPr>
-        <w:t>getInstance</w:t>
-      </w:r>
-    </w:p>
-    <w:p>
-      <w:pPr>
-        <w:rPr>
-          <w:rFonts w:ascii="微软雅黑" w:eastAsia="微软雅黑" w:hAnsi="微软雅黑"/>
-        </w:rPr>
-      </w:pPr>
-      <w:r>
-        <w:rPr>
-          <w:rFonts w:ascii="微软雅黑" w:eastAsia="微软雅黑" w:hAnsi="微软雅黑" w:hint="eastAsia"/>
-        </w:rPr>
-        <w:t>获取Login</w:t>
-      </w:r>
-      <w:r>
-        <w:rPr>
-          <w:rFonts w:ascii="微软雅黑" w:eastAsia="微软雅黑" w:hAnsi="微软雅黑"/>
-        </w:rPr>
-        <w:t>Proxy</w:t>
+        <w:t>参数</w:t>
+      </w:r>
+    </w:p>
+    <w:p>
+      <w:pPr>
+        <w:rPr>
+          <w:rFonts w:ascii="微软雅黑" w:eastAsia="微软雅黑" w:hAnsi="微软雅黑"/>
+        </w:rPr>
+      </w:pPr>
+      <w:r>
+        <w:rPr>
+          <w:rFonts w:ascii="微软雅黑" w:eastAsia="微软雅黑" w:hAnsi="微软雅黑" w:hint="eastAsia"/>
+        </w:rPr>
+        <w:t>platform：传入需要登录哪个帐号平台</w:t>
+      </w:r>
+    </w:p>
+    <w:p>
+      <w:pPr>
+        <w:rPr>
+          <w:rFonts w:ascii="微软雅黑" w:eastAsia="微软雅黑" w:hAnsi="微软雅黑"/>
+        </w:rPr>
+      </w:pPr>
+      <w:r>
+        <w:rPr>
+          <w:rFonts w:ascii="微软雅黑" w:eastAsia="微软雅黑" w:hAnsi="微软雅黑"/>
+        </w:rPr>
+        <w:t>productId</w:t>
+      </w:r>
+      <w:r>
+        <w:rPr>
+          <w:rFonts w:ascii="微软雅黑" w:eastAsia="微软雅黑" w:hAnsi="微软雅黑" w:hint="eastAsia"/>
+        </w:rPr>
+        <w:t>：设备的productId</w:t>
+      </w:r>
+    </w:p>
+    <w:p>
+      <w:pPr>
+        <w:rPr>
+          <w:rFonts w:ascii="微软雅黑" w:eastAsia="微软雅黑" w:hAnsi="微软雅黑"/>
+        </w:rPr>
+      </w:pPr>
+      <w:r>
+        <w:rPr>
+          <w:rFonts w:ascii="微软雅黑" w:eastAsia="微软雅黑" w:hAnsi="微软雅黑"/>
+        </w:rPr>
+        <w:t>dsn</w:t>
+      </w:r>
+      <w:r>
+        <w:rPr>
+          <w:rFonts w:ascii="微软雅黑" w:eastAsia="微软雅黑" w:hAnsi="微软雅黑" w:hint="eastAsia"/>
+        </w:rPr>
+        <w:t>：设备的序列号</w:t>
+      </w:r>
+    </w:p>
+    <w:p>
+      <w:pPr>
+        <w:rPr>
+          <w:rFonts w:ascii="微软雅黑" w:eastAsia="微软雅黑" w:hAnsi="微软雅黑"/>
+        </w:rPr>
+      </w:pPr>
+      <w:r>
+        <w:rPr>
+          <w:rFonts w:ascii="微软雅黑" w:eastAsia="微软雅黑" w:hAnsi="微软雅黑" w:hint="eastAsia"/>
+        </w:rPr>
+        <w:t>activity：登录Activity实例</w:t>
+      </w:r>
+    </w:p>
+    <w:p>
+      <w:pPr>
+        <w:rPr>
+          <w:rFonts w:ascii="微软雅黑" w:eastAsia="微软雅黑" w:hAnsi="微软雅黑"/>
+        </w:rPr>
+      </w:pPr>
+    </w:p>
+    <w:p>
+      <w:pPr>
+        <w:rPr>
+          <w:rFonts w:ascii="微软雅黑" w:eastAsia="微软雅黑" w:hAnsi="微软雅黑"/>
+          <w:b/>
+        </w:rPr>
+      </w:pPr>
+      <w:r>
+        <w:rPr>
+          <w:rFonts w:ascii="微软雅黑" w:eastAsia="微软雅黑" w:hAnsi="微软雅黑"/>
+          <w:b/>
+        </w:rPr>
+        <w:t>requestTokenVerify</w:t>
+      </w:r>
+    </w:p>
+    <w:p>
+      <w:pPr>
+        <w:rPr>
+          <w:rFonts w:ascii="微软雅黑" w:eastAsia="微软雅黑" w:hAnsi="微软雅黑"/>
+        </w:rPr>
+      </w:pPr>
+      <w:r>
+        <w:rPr>
+          <w:rFonts w:ascii="微软雅黑" w:eastAsia="微软雅黑" w:hAnsi="微软雅黑" w:hint="eastAsia"/>
+        </w:rPr>
+        <w:t>请求</w:t>
+      </w:r>
+      <w:r>
+        <w:rPr>
+          <w:rFonts w:ascii="微软雅黑" w:eastAsia="微软雅黑" w:hAnsi="微软雅黑"/>
+        </w:rPr>
+        <w:t>验票刷票</w:t>
+      </w:r>
+    </w:p>
+    <w:p>
+      <w:pPr>
+        <w:rPr>
+          <w:rFonts w:ascii="微软雅黑" w:eastAsia="微软雅黑" w:hAnsi="微软雅黑"/>
+        </w:rPr>
+      </w:pPr>
+      <w:r>
+        <w:rPr>
+          <w:rFonts w:ascii="微软雅黑" w:eastAsia="微软雅黑" w:hAnsi="微软雅黑"/>
+        </w:rPr>
+        <w:t>void requestTokenVerify(ELoginPlatform platform, String productId, String dsn)</w:t>
+      </w:r>
+    </w:p>
+    <w:p>
+      <w:pPr>
+        <w:rPr>
+          <w:rFonts w:ascii="微软雅黑" w:eastAsia="微软雅黑" w:hAnsi="微软雅黑"/>
+        </w:rPr>
+      </w:pPr>
+      <w:r>
+        <w:rPr>
+          <w:rFonts w:ascii="微软雅黑" w:eastAsia="微软雅黑" w:hAnsi="微软雅黑" w:hint="eastAsia"/>
+        </w:rPr>
+        <w:t>参数</w:t>
+      </w:r>
+    </w:p>
+    <w:p>
+      <w:pPr>
+        <w:rPr>
+          <w:rFonts w:ascii="微软雅黑" w:eastAsia="微软雅黑" w:hAnsi="微软雅黑"/>
+        </w:rPr>
+      </w:pPr>
+      <w:r>
+        <w:rPr>
+          <w:rFonts w:ascii="微软雅黑" w:eastAsia="微软雅黑" w:hAnsi="微软雅黑" w:hint="eastAsia"/>
+        </w:rPr>
+        <w:t>platform：</w:t>
+      </w:r>
+      <w:r>
+        <w:rPr>
+          <w:rFonts w:ascii="微软雅黑" w:eastAsia="微软雅黑" w:hAnsi="微软雅黑" w:hint="eastAsia"/>
+        </w:rPr>
+        <w:t>传入在</w:t>
+      </w:r>
+      <w:r>
+        <w:rPr>
+          <w:rFonts w:ascii="微软雅黑" w:eastAsia="微软雅黑" w:hAnsi="微软雅黑" w:hint="eastAsia"/>
+        </w:rPr>
+        <w:t>哪个帐号平台</w:t>
+      </w:r>
+      <w:r>
+        <w:rPr>
+          <w:rFonts w:ascii="微软雅黑" w:eastAsia="微软雅黑" w:hAnsi="微软雅黑" w:hint="eastAsia"/>
+        </w:rPr>
+        <w:t>验票刷票</w:t>
+      </w:r>
+    </w:p>
+    <w:p>
+      <w:pPr>
+        <w:rPr>
+          <w:rFonts w:ascii="微软雅黑" w:eastAsia="微软雅黑" w:hAnsi="微软雅黑"/>
+        </w:rPr>
+      </w:pPr>
+      <w:r>
+        <w:rPr>
+          <w:rFonts w:ascii="微软雅黑" w:eastAsia="微软雅黑" w:hAnsi="微软雅黑"/>
+        </w:rPr>
+        <w:t>productId</w:t>
+      </w:r>
+      <w:r>
+        <w:rPr>
+          <w:rFonts w:ascii="微软雅黑" w:eastAsia="微软雅黑" w:hAnsi="微软雅黑" w:hint="eastAsia"/>
+        </w:rPr>
+        <w:t>：设备的productId</w:t>
+      </w:r>
+    </w:p>
+    <w:p>
+      <w:pPr>
+        <w:rPr>
+          <w:rFonts w:ascii="微软雅黑" w:eastAsia="微软雅黑" w:hAnsi="微软雅黑"/>
+        </w:rPr>
+      </w:pPr>
+      <w:r>
+        <w:rPr>
+          <w:rFonts w:ascii="微软雅黑" w:eastAsia="微软雅黑" w:hAnsi="微软雅黑"/>
+        </w:rPr>
+        <w:t>dsn</w:t>
+      </w:r>
+      <w:r>
+        <w:rPr>
+          <w:rFonts w:ascii="微软雅黑" w:eastAsia="微软雅黑" w:hAnsi="微软雅黑" w:hint="eastAsia"/>
+        </w:rPr>
+        <w:t>：设备的序列号</w:t>
+      </w:r>
+    </w:p>
+    <w:p>
+      <w:pPr>
+        <w:rPr>
+          <w:rFonts w:ascii="微软雅黑" w:eastAsia="微软雅黑" w:hAnsi="微软雅黑"/>
+        </w:rPr>
+      </w:pPr>
+    </w:p>
+    <w:p>
+      <w:pPr>
+        <w:rPr>
+          <w:rFonts w:ascii="微软雅黑" w:eastAsia="微软雅黑" w:hAnsi="微软雅黑"/>
+          <w:b/>
+        </w:rPr>
+      </w:pPr>
+      <w:r>
+        <w:rPr>
+          <w:rFonts w:ascii="微软雅黑" w:eastAsia="微软雅黑" w:hAnsi="微软雅黑" w:hint="eastAsia"/>
+          <w:b/>
+        </w:rPr>
+        <w:t>isToken</w:t>
+      </w:r>
+      <w:r>
+        <w:rPr>
+          <w:rFonts w:ascii="微软雅黑" w:eastAsia="微软雅黑" w:hAnsi="微软雅黑"/>
+          <w:b/>
+        </w:rPr>
+        <w:t>Exist</w:t>
+      </w:r>
+    </w:p>
+    <w:p>
+      <w:pPr>
+        <w:rPr>
+          <w:rFonts w:ascii="微软雅黑" w:eastAsia="微软雅黑" w:hAnsi="微软雅黑"/>
+        </w:rPr>
+      </w:pPr>
+      <w:r>
+        <w:rPr>
+          <w:rFonts w:ascii="微软雅黑" w:eastAsia="微软雅黑" w:hAnsi="微软雅黑" w:hint="eastAsia"/>
+        </w:rPr>
+        <w:t>判断</w:t>
+      </w:r>
+      <w:r>
+        <w:rPr>
+          <w:rFonts w:ascii="微软雅黑" w:eastAsia="微软雅黑" w:hAnsi="微软雅黑" w:hint="eastAsia"/>
+        </w:rPr>
+        <w:t>Token信息存在与否</w:t>
+      </w:r>
+    </w:p>
+    <w:p>
+      <w:pPr>
+        <w:rPr>
+          <w:rFonts w:ascii="微软雅黑" w:eastAsia="微软雅黑" w:hAnsi="微软雅黑"/>
+        </w:rPr>
+      </w:pPr>
+      <w:r>
+        <w:rPr>
+          <w:rFonts w:ascii="微软雅黑" w:eastAsia="微软雅黑" w:hAnsi="微软雅黑"/>
+        </w:rPr>
+        <w:t>boolean isTokenExist(ELoginPlatform platform, Context context)</w:t>
+      </w:r>
+    </w:p>
+    <w:p>
+      <w:pPr>
+        <w:rPr>
+          <w:rFonts w:ascii="微软雅黑" w:eastAsia="微软雅黑" w:hAnsi="微软雅黑"/>
+        </w:rPr>
+      </w:pPr>
+      <w:r>
+        <w:rPr>
+          <w:rFonts w:ascii="微软雅黑" w:eastAsia="微软雅黑" w:hAnsi="微软雅黑" w:hint="eastAsia"/>
+        </w:rPr>
+        <w:t>参数</w:t>
+      </w:r>
+    </w:p>
+    <w:p>
+      <w:pPr>
+        <w:rPr>
+          <w:rFonts w:ascii="微软雅黑" w:eastAsia="微软雅黑" w:hAnsi="微软雅黑"/>
+        </w:rPr>
+      </w:pPr>
+      <w:r>
+        <w:rPr>
+          <w:rFonts w:ascii="微软雅黑" w:eastAsia="微软雅黑" w:hAnsi="微软雅黑" w:hint="eastAsia"/>
+        </w:rPr>
+        <w:t>platform：传入在哪个帐号平台验票刷票</w:t>
+      </w:r>
+    </w:p>
+    <w:p>
+      <w:pPr>
+        <w:rPr>
+          <w:rFonts w:ascii="微软雅黑" w:eastAsia="微软雅黑" w:hAnsi="微软雅黑"/>
+        </w:rPr>
+      </w:pPr>
+      <w:r>
+        <w:rPr>
+          <w:rFonts w:ascii="微软雅黑" w:eastAsia="微软雅黑" w:hAnsi="微软雅黑" w:hint="eastAsia"/>
+        </w:rPr>
+        <w:t>context</w:t>
+      </w:r>
+      <w:r>
+        <w:rPr>
+          <w:rFonts w:ascii="微软雅黑" w:eastAsia="微软雅黑" w:hAnsi="微软雅黑"/>
+        </w:rPr>
+        <w:t>：当前应用上下文</w:t>
+      </w:r>
+    </w:p>
+    <w:p>
+      <w:pPr>
+        <w:rPr>
+          <w:rFonts w:ascii="微软雅黑" w:eastAsia="微软雅黑" w:hAnsi="微软雅黑"/>
+        </w:rPr>
+      </w:pPr>
+    </w:p>
+    <w:p>
+      <w:pPr>
+        <w:rPr>
+          <w:rFonts w:ascii="微软雅黑" w:eastAsia="微软雅黑" w:hAnsi="微软雅黑"/>
+          <w:b/>
+        </w:rPr>
+      </w:pPr>
+      <w:r>
+        <w:rPr>
+          <w:rFonts w:ascii="微软雅黑" w:eastAsia="微软雅黑" w:hAnsi="微软雅黑"/>
+          <w:b/>
+        </w:rPr>
+        <w:t>clearToken</w:t>
+      </w:r>
+    </w:p>
+    <w:p>
+      <w:pPr>
+        <w:rPr>
+          <w:rFonts w:ascii="微软雅黑" w:eastAsia="微软雅黑" w:hAnsi="微软雅黑"/>
+        </w:rPr>
+      </w:pPr>
+      <w:r>
+        <w:rPr>
+          <w:rFonts w:ascii="微软雅黑" w:eastAsia="微软雅黑" w:hAnsi="微软雅黑" w:hint="eastAsia"/>
+        </w:rPr>
+        <w:lastRenderedPageBreak/>
+        <w:t>清除Token信息，用于注销</w:t>
+      </w:r>
+    </w:p>
+    <w:p>
+      <w:pPr>
+        <w:rPr>
+          <w:rFonts w:ascii="微软雅黑" w:eastAsia="微软雅黑" w:hAnsi="微软雅黑"/>
+        </w:rPr>
+      </w:pPr>
+      <w:r>
+        <w:rPr>
+          <w:rFonts w:ascii="微软雅黑" w:eastAsia="微软雅黑" w:hAnsi="微软雅黑"/>
+        </w:rPr>
+        <w:t>void clearToken(ELoginPlatform platform, Context context)</w:t>
+      </w:r>
+    </w:p>
+    <w:p>
+      <w:pPr>
+        <w:rPr>
+          <w:rFonts w:ascii="微软雅黑" w:eastAsia="微软雅黑" w:hAnsi="微软雅黑"/>
+        </w:rPr>
+      </w:pPr>
+      <w:r>
+        <w:rPr>
+          <w:rFonts w:ascii="微软雅黑" w:eastAsia="微软雅黑" w:hAnsi="微软雅黑" w:hint="eastAsia"/>
+        </w:rPr>
+        <w:t>参数</w:t>
+      </w:r>
+    </w:p>
+    <w:p>
+      <w:pPr>
+        <w:rPr>
+          <w:rFonts w:ascii="微软雅黑" w:eastAsia="微软雅黑" w:hAnsi="微软雅黑"/>
+        </w:rPr>
+      </w:pPr>
+      <w:r>
+        <w:rPr>
+          <w:rFonts w:ascii="微软雅黑" w:eastAsia="微软雅黑" w:hAnsi="微软雅黑" w:hint="eastAsia"/>
+        </w:rPr>
+        <w:t>platform：传入在哪个帐号平台验票刷票</w:t>
+      </w:r>
+    </w:p>
+    <w:p>
+      <w:pPr>
+        <w:rPr>
+          <w:rFonts w:ascii="微软雅黑" w:eastAsia="微软雅黑" w:hAnsi="微软雅黑"/>
+        </w:rPr>
+      </w:pPr>
+      <w:r>
+        <w:rPr>
+          <w:rFonts w:ascii="微软雅黑" w:eastAsia="微软雅黑" w:hAnsi="微软雅黑" w:hint="eastAsia"/>
+        </w:rPr>
+        <w:t>context</w:t>
+      </w:r>
+      <w:r>
+        <w:rPr>
+          <w:rFonts w:ascii="微软雅黑" w:eastAsia="微软雅黑" w:hAnsi="微软雅黑"/>
+        </w:rPr>
+        <w:t>：当前应用上下文</w:t>
+      </w:r>
+    </w:p>
+    <w:p>
+      <w:pPr>
+        <w:rPr>
+          <w:rFonts w:ascii="微软雅黑" w:eastAsia="微软雅黑" w:hAnsi="微软雅黑"/>
+        </w:rPr>
+      </w:pPr>
+    </w:p>
+    <w:p>
+      <w:pPr>
+        <w:rPr>
+          <w:rFonts w:ascii="微软雅黑" w:eastAsia="微软雅黑" w:hAnsi="微软雅黑"/>
+          <w:b/>
+        </w:rPr>
+      </w:pPr>
+      <w:r>
+        <w:rPr>
+          <w:rFonts w:ascii="微软雅黑" w:eastAsia="微软雅黑" w:hAnsi="微软雅黑"/>
+          <w:b/>
+        </w:rPr>
+        <w:t>setOwnActivity</w:t>
+      </w:r>
+    </w:p>
+    <w:p>
+      <w:pPr>
+        <w:rPr>
+          <w:rFonts w:ascii="微软雅黑" w:eastAsia="微软雅黑" w:hAnsi="微软雅黑"/>
+        </w:rPr>
+      </w:pPr>
+      <w:r>
+        <w:rPr>
+          <w:rFonts w:ascii="微软雅黑" w:eastAsia="微软雅黑" w:hAnsi="微软雅黑" w:hint="eastAsia"/>
+        </w:rPr>
+        <w:t>设置Wup接口调用所属的Activity，用于WUPResp与UI线程进行同步</w:t>
+      </w:r>
+    </w:p>
+    <w:p>
+      <w:pPr>
+        <w:rPr>
+          <w:rFonts w:ascii="微软雅黑" w:eastAsia="微软雅黑" w:hAnsi="微软雅黑"/>
+        </w:rPr>
+      </w:pPr>
+      <w:r>
+        <w:rPr>
+          <w:rFonts w:ascii="微软雅黑" w:eastAsia="微软雅黑" w:hAnsi="微软雅黑"/>
+        </w:rPr>
+        <w:t>void setOwnActivity(Activity activity)</w:t>
+      </w:r>
+    </w:p>
+    <w:p>
+      <w:pPr>
+        <w:rPr>
+          <w:rFonts w:ascii="微软雅黑" w:eastAsia="微软雅黑" w:hAnsi="微软雅黑"/>
+        </w:rPr>
+      </w:pPr>
+      <w:r>
+        <w:rPr>
+          <w:rFonts w:ascii="微软雅黑" w:eastAsia="微软雅黑" w:hAnsi="微软雅黑" w:hint="eastAsia"/>
+        </w:rPr>
+        <w:t>参数</w:t>
+      </w:r>
+    </w:p>
+    <w:p>
+      <w:pPr>
+        <w:rPr>
+          <w:rFonts w:ascii="微软雅黑" w:eastAsia="微软雅黑" w:hAnsi="微软雅黑"/>
+        </w:rPr>
+      </w:pPr>
+      <w:r>
+        <w:rPr>
+          <w:rFonts w:ascii="微软雅黑" w:eastAsia="微软雅黑" w:hAnsi="微软雅黑"/>
+        </w:rPr>
+        <w:t>activity</w:t>
+      </w:r>
+      <w:r>
+        <w:rPr>
+          <w:rFonts w:ascii="微软雅黑" w:eastAsia="微软雅黑" w:hAnsi="微软雅黑" w:hint="eastAsia"/>
+        </w:rPr>
+        <w:t>：传入用于授权后回调的Activity</w:t>
+      </w:r>
+    </w:p>
+    <w:p>
+      <w:pPr>
+        <w:rPr>
+          <w:rFonts w:ascii="微软雅黑" w:eastAsia="微软雅黑" w:hAnsi="微软雅黑"/>
+        </w:rPr>
+      </w:pPr>
+    </w:p>
+    <w:p>
+      <w:pPr>
+        <w:rPr>
+          <w:rFonts w:ascii="微软雅黑" w:eastAsia="微软雅黑" w:hAnsi="微软雅黑"/>
+          <w:b/>
+        </w:rPr>
+      </w:pPr>
+      <w:r>
+        <w:rPr>
+          <w:rFonts w:ascii="微软雅黑" w:eastAsia="微软雅黑" w:hAnsi="微软雅黑"/>
+          <w:b/>
+        </w:rPr>
+        <w:t>setAuthorizeListener</w:t>
+      </w:r>
+    </w:p>
+    <w:p>
+      <w:pPr>
+        <w:rPr>
+          <w:rFonts w:ascii="微软雅黑" w:eastAsia="微软雅黑" w:hAnsi="微软雅黑"/>
+        </w:rPr>
+      </w:pPr>
+      <w:r>
+        <w:rPr>
+          <w:rFonts w:ascii="微软雅黑" w:eastAsia="微软雅黑" w:hAnsi="微软雅黑"/>
+        </w:rPr>
+        <w:t xml:space="preserve">void </w:t>
+      </w:r>
+      <w:r>
+        <w:rPr>
+          <w:rFonts w:ascii="微软雅黑" w:eastAsia="微软雅黑" w:hAnsi="微软雅黑"/>
+        </w:rPr>
+        <w:t xml:space="preserve">setAuthorizeListener </w:t>
+      </w:r>
+      <w:r>
+        <w:rPr>
+          <w:rFonts w:ascii="微软雅黑" w:eastAsia="微软雅黑" w:hAnsi="微软雅黑"/>
+        </w:rPr>
+        <w:t>(</w:t>
+      </w:r>
+      <w:r>
+        <w:rPr>
+          <w:rFonts w:ascii="微软雅黑" w:eastAsia="微软雅黑" w:hAnsi="微软雅黑"/>
+        </w:rPr>
+        <w:t>AuthorizeListener</w:t>
+      </w:r>
+      <w:r>
+        <w:rPr>
+          <w:rFonts w:ascii="微软雅黑" w:eastAsia="微软雅黑" w:hAnsi="微软雅黑"/>
+        </w:rPr>
+        <w:t xml:space="preserve"> </w:t>
+      </w:r>
+      <w:r>
+        <w:rPr>
+          <w:rFonts w:ascii="微软雅黑" w:eastAsia="微软雅黑" w:hAnsi="微软雅黑"/>
+        </w:rPr>
+        <w:t>listener)</w:t>
+      </w:r>
+    </w:p>
+    <w:p>
+      <w:pPr>
+        <w:rPr>
+          <w:rFonts w:ascii="微软雅黑" w:eastAsia="微软雅黑" w:hAnsi="微软雅黑"/>
+        </w:rPr>
+      </w:pPr>
+      <w:r>
+        <w:rPr>
+          <w:rFonts w:ascii="微软雅黑" w:eastAsia="微软雅黑" w:hAnsi="微软雅黑" w:hint="eastAsia"/>
+        </w:rPr>
+        <w:t>设置</w:t>
+      </w:r>
+      <w:r>
+        <w:rPr>
+          <w:rFonts w:ascii="微软雅黑" w:eastAsia="微软雅黑" w:hAnsi="微软雅黑" w:hint="eastAsia"/>
+        </w:rPr>
+        <w:t>票</w:t>
+      </w:r>
+      <w:r>
+        <w:rPr>
+          <w:rFonts w:ascii="微软雅黑" w:eastAsia="微软雅黑" w:hAnsi="微软雅黑" w:hint="eastAsia"/>
+        </w:rPr>
+        <w:t>据验证</w:t>
+      </w:r>
+      <w:r>
+        <w:rPr>
+          <w:rFonts w:ascii="微软雅黑" w:eastAsia="微软雅黑" w:hAnsi="微软雅黑" w:hint="eastAsia"/>
+        </w:rPr>
+        <w:t>监听器</w:t>
+      </w:r>
+    </w:p>
+    <w:p>
+      <w:pPr>
+        <w:rPr>
+          <w:rFonts w:ascii="微软雅黑" w:eastAsia="微软雅黑" w:hAnsi="微软雅黑"/>
+        </w:rPr>
+      </w:pPr>
+      <w:r>
+        <w:rPr>
+          <w:rFonts w:ascii="微软雅黑" w:eastAsia="微软雅黑" w:hAnsi="微软雅黑" w:hint="eastAsia"/>
+        </w:rPr>
+        <w:t>参数</w:t>
+      </w:r>
+    </w:p>
+    <w:p>
+      <w:pPr>
+        <w:rPr>
+          <w:rFonts w:ascii="微软雅黑" w:eastAsia="微软雅黑" w:hAnsi="微软雅黑"/>
+        </w:rPr>
+      </w:pPr>
+      <w:r>
+        <w:rPr>
+          <w:rFonts w:ascii="微软雅黑" w:eastAsia="微软雅黑" w:hAnsi="微软雅黑"/>
+        </w:rPr>
+        <w:t>listener</w:t>
+      </w:r>
+      <w:r>
+        <w:rPr>
+          <w:rFonts w:ascii="微软雅黑" w:eastAsia="微软雅黑" w:hAnsi="微软雅黑" w:hint="eastAsia"/>
+        </w:rPr>
+        <w:t>：</w:t>
+      </w:r>
+      <w:r>
+        <w:rPr>
+          <w:rFonts w:ascii="微软雅黑" w:eastAsia="微软雅黑" w:hAnsi="微软雅黑"/>
+        </w:rPr>
+        <w:t>AuthorizeListener</w:t>
       </w:r>
       <w:r>
         <w:rPr>
@@ -1644,23 +2522,53 @@
           <w:rFonts w:ascii="微软雅黑" w:eastAsia="微软雅黑" w:hAnsi="微软雅黑"/>
         </w:rPr>
       </w:pPr>
-      <w:r>
-        <w:rPr>
-          <w:rFonts w:ascii="微软雅黑" w:eastAsia="微软雅黑" w:hAnsi="微软雅黑"/>
-        </w:rPr>
-        <w:t xml:space="preserve">static </w:t>
-      </w:r>
-      <w:r>
-        <w:rPr>
-          <w:rFonts w:ascii="微软雅黑" w:eastAsia="微软雅黑" w:hAnsi="微软雅黑"/>
-        </w:rPr>
-        <w:t xml:space="preserve">LoginProxy </w:t>
-      </w:r>
-      <w:r>
-        <w:rPr>
-          <w:rFonts w:ascii="微软雅黑" w:eastAsia="微软雅黑" w:hAnsi="微软雅黑"/>
-        </w:rPr>
-        <w:t>getInstance(String appIdWx, String appIdQQOpen)</w:t>
+    </w:p>
+    <w:p>
+      <w:pPr>
+        <w:rPr>
+          <w:rFonts w:ascii="微软雅黑" w:eastAsia="微软雅黑" w:hAnsi="微软雅黑"/>
+          <w:b/>
+        </w:rPr>
+      </w:pPr>
+      <w:r>
+        <w:rPr>
+          <w:rFonts w:ascii="微软雅黑" w:eastAsia="微软雅黑" w:hAnsi="微软雅黑" w:hint="eastAsia"/>
+          <w:b/>
+        </w:rPr>
+        <w:t>handle</w:t>
+      </w:r>
+      <w:r>
+        <w:rPr>
+          <w:rFonts w:ascii="微软雅黑" w:eastAsia="微软雅黑" w:hAnsi="微软雅黑"/>
+          <w:b/>
+        </w:rPr>
+        <w:t>QQOpenIntent</w:t>
+      </w:r>
+    </w:p>
+    <w:p>
+      <w:pPr>
+        <w:rPr>
+          <w:rFonts w:ascii="微软雅黑" w:eastAsia="微软雅黑" w:hAnsi="微软雅黑"/>
+        </w:rPr>
+      </w:pPr>
+      <w:r>
+        <w:rPr>
+          <w:rFonts w:ascii="微软雅黑" w:eastAsia="微软雅黑" w:hAnsi="微软雅黑" w:hint="eastAsia"/>
+        </w:rPr>
+        <w:t>QQ登录帐号信息回调</w:t>
+      </w:r>
+    </w:p>
+    <w:p>
+      <w:pPr>
+        <w:rPr>
+          <w:rFonts w:ascii="微软雅黑" w:eastAsia="微软雅黑" w:hAnsi="微软雅黑"/>
+        </w:rPr>
+      </w:pPr>
+      <w:r>
+        <w:rPr>
+          <w:rFonts w:ascii="微软雅黑" w:eastAsia="微软雅黑" w:hAnsi="微软雅黑"/>
+        </w:rPr>
+        <w:t>void handleQQOpenIntent(int requestCode, int resultCode, Intent data)</w:t>
       </w:r>
     </w:p>
     <w:p>
@@ -1684,108 +2592,102 @@
       </w:pPr>
       <w:r>
         <w:rPr>
-          <w:rFonts w:ascii="微软雅黑" w:eastAsia="微软雅黑" w:hAnsi="微软雅黑"/>
-        </w:rPr>
-        <w:t>appIdWx</w:t>
-      </w:r>
-      <w:r>
-        <w:rPr>
-          <w:rFonts w:ascii="微软雅黑" w:eastAsia="微软雅黑" w:hAnsi="微软雅黑" w:hint="eastAsia"/>
-        </w:rPr>
-        <w:t>：传入微信公众平台申请的appId</w:t>
-      </w:r>
-    </w:p>
-    <w:p>
-      <w:pPr>
-        <w:rPr>
-          <w:rFonts w:ascii="微软雅黑" w:eastAsia="微软雅黑" w:hAnsi="微软雅黑"/>
-        </w:rPr>
-      </w:pPr>
-      <w:r>
-        <w:rPr>
-          <w:rFonts w:ascii="微软雅黑" w:eastAsia="微软雅黑" w:hAnsi="微软雅黑"/>
-        </w:rPr>
-        <w:t>appIdQQOpen</w:t>
-      </w:r>
-      <w:r>
-        <w:rPr>
-          <w:rFonts w:ascii="微软雅黑" w:eastAsia="微软雅黑" w:hAnsi="微软雅黑" w:hint="eastAsia"/>
-        </w:rPr>
-        <w:t>：传入QQ互联平台申请的appId</w:t>
-      </w:r>
-    </w:p>
-    <w:p>
-      <w:pPr>
-        <w:rPr>
-          <w:rFonts w:ascii="微软雅黑" w:eastAsia="微软雅黑" w:hAnsi="微软雅黑"/>
-        </w:rPr>
-      </w:pPr>
-    </w:p>
-    <w:p>
-      <w:pPr>
-        <w:rPr>
-          <w:rFonts w:ascii="微软雅黑" w:eastAsia="微软雅黑" w:hAnsi="微软雅黑"/>
-          <w:b/>
-        </w:rPr>
-      </w:pPr>
-      <w:r>
-        <w:rPr>
-          <w:rFonts w:ascii="微软雅黑" w:eastAsia="微软雅黑" w:hAnsi="微软雅黑"/>
-          <w:b/>
-        </w:rPr>
-        <w:t>get</w:t>
-      </w:r>
-      <w:r>
-        <w:rPr>
-          <w:rFonts w:ascii="微软雅黑" w:eastAsia="微软雅黑" w:hAnsi="微软雅黑"/>
-          <w:b/>
-        </w:rPr>
-        <w:t>InfoManager</w:t>
-      </w:r>
-    </w:p>
-    <w:p>
-      <w:pPr>
-        <w:rPr>
-          <w:rFonts w:ascii="微软雅黑" w:eastAsia="微软雅黑" w:hAnsi="微软雅黑"/>
-        </w:rPr>
-      </w:pPr>
-      <w:r>
-        <w:rPr>
-          <w:rFonts w:ascii="微软雅黑" w:eastAsia="微软雅黑" w:hAnsi="微软雅黑" w:hint="eastAsia"/>
-        </w:rPr>
-        <w:t>获取</w:t>
-      </w:r>
-      <w:r>
-        <w:rPr>
-          <w:rFonts w:ascii="微软雅黑" w:eastAsia="微软雅黑" w:hAnsi="微软雅黑" w:hint="eastAsia"/>
-        </w:rPr>
-        <w:t>Login</w:t>
-      </w:r>
-      <w:r>
-        <w:rPr>
-          <w:rFonts w:ascii="微软雅黑" w:eastAsia="微软雅黑" w:hAnsi="微软雅黑" w:hint="eastAsia"/>
-        </w:rPr>
-        <w:t>InfoManager实例</w:t>
-      </w:r>
-    </w:p>
-    <w:p>
-      <w:pPr>
-        <w:rPr>
-          <w:rFonts w:ascii="微软雅黑" w:eastAsia="微软雅黑" w:hAnsi="微软雅黑"/>
-        </w:rPr>
-      </w:pPr>
-    </w:p>
-    <w:p>
-      <w:pPr>
-        <w:rPr>
-          <w:rFonts w:ascii="微软雅黑" w:eastAsia="微软雅黑" w:hAnsi="微软雅黑"/>
-        </w:rPr>
-      </w:pPr>
-      <w:r>
-        <w:rPr>
-          <w:rFonts w:ascii="微软雅黑" w:eastAsia="微软雅黑" w:hAnsi="微软雅黑"/>
-        </w:rPr>
-        <w:t>LoginInfoManager getInfoManager(ELoginPlatform platform)</w:t>
+          <w:rFonts w:ascii="微软雅黑" w:eastAsia="微软雅黑" w:hAnsi="微软雅黑" w:hint="eastAsia"/>
+        </w:rPr>
+        <w:lastRenderedPageBreak/>
+        <w:t>request</w:t>
+      </w:r>
+      <w:r>
+        <w:rPr>
+          <w:rFonts w:ascii="微软雅黑" w:eastAsia="微软雅黑" w:hAnsi="微软雅黑"/>
+        </w:rPr>
+        <w:t>Code</w:t>
+      </w:r>
+      <w:r>
+        <w:rPr>
+          <w:rFonts w:ascii="微软雅黑" w:eastAsia="微软雅黑" w:hAnsi="微软雅黑" w:hint="eastAsia"/>
+        </w:rPr>
+        <w:t>：Activity跳转请求Code，确认返回数据是哪个Activity的</w:t>
+      </w:r>
+    </w:p>
+    <w:p>
+      <w:pPr>
+        <w:rPr>
+          <w:rFonts w:ascii="微软雅黑" w:eastAsia="微软雅黑" w:hAnsi="微软雅黑"/>
+        </w:rPr>
+      </w:pPr>
+      <w:r>
+        <w:rPr>
+          <w:rFonts w:ascii="微软雅黑" w:eastAsia="微软雅黑" w:hAnsi="微软雅黑" w:hint="eastAsia"/>
+        </w:rPr>
+        <w:t>resultCode：子Activity通过setResult返回的code</w:t>
+      </w:r>
+    </w:p>
+    <w:p>
+      <w:pPr>
+        <w:rPr>
+          <w:rFonts w:ascii="微软雅黑" w:eastAsia="微软雅黑" w:hAnsi="微软雅黑"/>
+        </w:rPr>
+      </w:pPr>
+      <w:r>
+        <w:rPr>
+          <w:rFonts w:ascii="微软雅黑" w:eastAsia="微软雅黑" w:hAnsi="微软雅黑"/>
+        </w:rPr>
+        <w:t>data</w:t>
+      </w:r>
+      <w:r>
+        <w:rPr>
+          <w:rFonts w:ascii="微软雅黑" w:eastAsia="微软雅黑" w:hAnsi="微软雅黑" w:hint="eastAsia"/>
+        </w:rPr>
+        <w:t>：Intent对象，带有返回的数据</w:t>
+      </w:r>
+    </w:p>
+    <w:p>
+      <w:pPr>
+        <w:rPr>
+          <w:rFonts w:ascii="微软雅黑" w:eastAsia="微软雅黑" w:hAnsi="微软雅黑"/>
+        </w:rPr>
+      </w:pPr>
+    </w:p>
+    <w:p>
+      <w:pPr>
+        <w:rPr>
+          <w:rFonts w:ascii="微软雅黑" w:eastAsia="微软雅黑" w:hAnsi="微软雅黑"/>
+          <w:b/>
+        </w:rPr>
+      </w:pPr>
+      <w:r>
+        <w:rPr>
+          <w:rFonts w:ascii="微软雅黑" w:eastAsia="微软雅黑" w:hAnsi="微软雅黑" w:hint="eastAsia"/>
+          <w:b/>
+        </w:rPr>
+        <w:t>getClientId</w:t>
+      </w:r>
+    </w:p>
+    <w:p>
+      <w:pPr>
+        <w:rPr>
+          <w:rFonts w:ascii="微软雅黑" w:eastAsia="微软雅黑" w:hAnsi="微软雅黑"/>
+        </w:rPr>
+      </w:pPr>
+      <w:r>
+        <w:rPr>
+          <w:rFonts w:ascii="微软雅黑" w:eastAsia="微软雅黑" w:hAnsi="微软雅黑" w:hint="eastAsia"/>
+        </w:rPr>
+        <w:t>获取用于对齐AVS伴随信息的ClientId</w:t>
+      </w:r>
+    </w:p>
+    <w:p>
+      <w:pPr>
+        <w:rPr>
+          <w:rFonts w:ascii="微软雅黑" w:eastAsia="微软雅黑" w:hAnsi="微软雅黑"/>
+        </w:rPr>
+      </w:pPr>
+      <w:r>
+        <w:rPr>
+          <w:rFonts w:ascii="微软雅黑" w:eastAsia="微软雅黑" w:hAnsi="微软雅黑"/>
+        </w:rPr>
+        <w:t>String getClientId(ELoginPlatform platform)</w:t>
       </w:r>
     </w:p>
     <w:p>
@@ -1811,597 +2713,67 @@
         <w:rPr>
           <w:rFonts w:ascii="微软雅黑" w:eastAsia="微软雅黑" w:hAnsi="微软雅黑" w:hint="eastAsia"/>
         </w:rPr>
-        <w:t>platform：传入需要获取哪个帐号平台的登录信息</w:t>
-      </w:r>
-    </w:p>
-    <w:p>
-      <w:pPr>
-        <w:rPr>
-          <w:rFonts w:ascii="微软雅黑" w:eastAsia="微软雅黑" w:hAnsi="微软雅黑"/>
-        </w:rPr>
-      </w:pPr>
-    </w:p>
-    <w:p>
-      <w:pPr>
-        <w:rPr>
-          <w:rFonts w:ascii="微软雅黑" w:eastAsia="微软雅黑" w:hAnsi="微软雅黑"/>
-          <w:b/>
-        </w:rPr>
-      </w:pPr>
-      <w:r>
-        <w:rPr>
-          <w:rFonts w:ascii="微软雅黑" w:eastAsia="微软雅黑" w:hAnsi="微软雅黑"/>
-          <w:b/>
-        </w:rPr>
-        <w:t>request</w:t>
-      </w:r>
-      <w:r>
-        <w:rPr>
-          <w:rFonts w:ascii="微软雅黑" w:eastAsia="微软雅黑" w:hAnsi="微软雅黑"/>
-          <w:b/>
-        </w:rPr>
-        <w:t>Login</w:t>
-      </w:r>
-    </w:p>
-    <w:p>
-      <w:pPr>
-        <w:rPr>
-          <w:rFonts w:ascii="微软雅黑" w:eastAsia="微软雅黑" w:hAnsi="微软雅黑"/>
-        </w:rPr>
-      </w:pPr>
-      <w:r>
-        <w:rPr>
-          <w:rFonts w:ascii="微软雅黑" w:eastAsia="微软雅黑" w:hAnsi="微软雅黑" w:hint="eastAsia"/>
-        </w:rPr>
-        <w:t>请求TVS登录</w:t>
-      </w:r>
-    </w:p>
-    <w:p>
-      <w:pPr>
-        <w:rPr>
-          <w:rFonts w:ascii="微软雅黑" w:eastAsia="微软雅黑" w:hAnsi="微软雅黑"/>
-        </w:rPr>
-      </w:pPr>
-      <w:r>
-        <w:rPr>
-          <w:rFonts w:ascii="微软雅黑" w:eastAsia="微软雅黑" w:hAnsi="微软雅黑"/>
-        </w:rPr>
-        <w:t>void requestLogin(ELoginPlatform platform, String productId, String dsn, Activity activity)</w:t>
-      </w:r>
-    </w:p>
-    <w:p>
-      <w:pPr>
-        <w:rPr>
-          <w:rFonts w:ascii="微软雅黑" w:eastAsia="微软雅黑" w:hAnsi="微软雅黑"/>
-        </w:rPr>
-      </w:pPr>
-      <w:r>
-        <w:rPr>
-          <w:rFonts w:ascii="微软雅黑" w:eastAsia="微软雅黑" w:hAnsi="微软雅黑" w:hint="eastAsia"/>
-        </w:rPr>
-        <w:t>参数</w:t>
-      </w:r>
-    </w:p>
-    <w:p>
-      <w:pPr>
-        <w:rPr>
-          <w:rFonts w:ascii="微软雅黑" w:eastAsia="微软雅黑" w:hAnsi="微软雅黑"/>
-        </w:rPr>
-      </w:pPr>
-      <w:r>
-        <w:rPr>
-          <w:rFonts w:ascii="微软雅黑" w:eastAsia="微软雅黑" w:hAnsi="微软雅黑" w:hint="eastAsia"/>
-        </w:rPr>
-        <w:lastRenderedPageBreak/>
-        <w:t>platform：传入需要登录哪个帐号平台</w:t>
-      </w:r>
-    </w:p>
-    <w:p>
-      <w:pPr>
-        <w:rPr>
-          <w:rFonts w:ascii="微软雅黑" w:eastAsia="微软雅黑" w:hAnsi="微软雅黑"/>
-        </w:rPr>
-      </w:pPr>
-      <w:r>
-        <w:rPr>
-          <w:rFonts w:ascii="微软雅黑" w:eastAsia="微软雅黑" w:hAnsi="微软雅黑"/>
-        </w:rPr>
-        <w:t>productId</w:t>
-      </w:r>
-      <w:r>
-        <w:rPr>
-          <w:rFonts w:ascii="微软雅黑" w:eastAsia="微软雅黑" w:hAnsi="微软雅黑" w:hint="eastAsia"/>
-        </w:rPr>
-        <w:t>：设备的productId</w:t>
-      </w:r>
-    </w:p>
-    <w:p>
-      <w:pPr>
-        <w:rPr>
-          <w:rFonts w:ascii="微软雅黑" w:eastAsia="微软雅黑" w:hAnsi="微软雅黑"/>
-        </w:rPr>
-      </w:pPr>
-      <w:r>
-        <w:rPr>
-          <w:rFonts w:ascii="微软雅黑" w:eastAsia="微软雅黑" w:hAnsi="微软雅黑"/>
-        </w:rPr>
-        <w:t>dsn</w:t>
-      </w:r>
-      <w:r>
-        <w:rPr>
-          <w:rFonts w:ascii="微软雅黑" w:eastAsia="微软雅黑" w:hAnsi="微软雅黑" w:hint="eastAsia"/>
-        </w:rPr>
-        <w:t>：设备的序列号</w:t>
-      </w:r>
-    </w:p>
-    <w:p>
-      <w:pPr>
-        <w:rPr>
-          <w:rFonts w:ascii="微软雅黑" w:eastAsia="微软雅黑" w:hAnsi="微软雅黑"/>
-        </w:rPr>
-      </w:pPr>
-      <w:r>
-        <w:rPr>
-          <w:rFonts w:ascii="微软雅黑" w:eastAsia="微软雅黑" w:hAnsi="微软雅黑" w:hint="eastAsia"/>
-        </w:rPr>
-        <w:t>activity：登录Activity实例</w:t>
-      </w:r>
-    </w:p>
-    <w:p>
-      <w:pPr>
-        <w:rPr>
-          <w:rFonts w:ascii="微软雅黑" w:eastAsia="微软雅黑" w:hAnsi="微软雅黑"/>
-        </w:rPr>
-      </w:pPr>
-    </w:p>
-    <w:p>
-      <w:pPr>
-        <w:rPr>
-          <w:rFonts w:ascii="微软雅黑" w:eastAsia="微软雅黑" w:hAnsi="微软雅黑"/>
-          <w:b/>
-        </w:rPr>
-      </w:pPr>
-      <w:r>
-        <w:rPr>
-          <w:rFonts w:ascii="微软雅黑" w:eastAsia="微软雅黑" w:hAnsi="微软雅黑"/>
-          <w:b/>
-        </w:rPr>
-        <w:t>requestTokenVerify</w:t>
-      </w:r>
-    </w:p>
-    <w:p>
-      <w:pPr>
-        <w:rPr>
-          <w:rFonts w:ascii="微软雅黑" w:eastAsia="微软雅黑" w:hAnsi="微软雅黑"/>
-        </w:rPr>
-      </w:pPr>
-      <w:r>
-        <w:rPr>
-          <w:rFonts w:ascii="微软雅黑" w:eastAsia="微软雅黑" w:hAnsi="微软雅黑" w:hint="eastAsia"/>
-        </w:rPr>
-        <w:t>请求</w:t>
-      </w:r>
-      <w:r>
-        <w:rPr>
-          <w:rFonts w:ascii="微软雅黑" w:eastAsia="微软雅黑" w:hAnsi="微软雅黑"/>
-        </w:rPr>
-        <w:t>验票刷票</w:t>
-      </w:r>
-    </w:p>
-    <w:p>
-      <w:pPr>
-        <w:rPr>
-          <w:rFonts w:ascii="微软雅黑" w:eastAsia="微软雅黑" w:hAnsi="微软雅黑"/>
-        </w:rPr>
-      </w:pPr>
-      <w:r>
-        <w:rPr>
-          <w:rFonts w:ascii="微软雅黑" w:eastAsia="微软雅黑" w:hAnsi="微软雅黑"/>
-        </w:rPr>
-        <w:t>void requestTokenVerify(ELoginPlatform platform, String productId, String dsn)</w:t>
-      </w:r>
-    </w:p>
-    <w:p>
-      <w:pPr>
-        <w:rPr>
-          <w:rFonts w:ascii="微软雅黑" w:eastAsia="微软雅黑" w:hAnsi="微软雅黑"/>
-        </w:rPr>
-      </w:pPr>
-      <w:r>
-        <w:rPr>
-          <w:rFonts w:ascii="微软雅黑" w:eastAsia="微软雅黑" w:hAnsi="微软雅黑" w:hint="eastAsia"/>
-        </w:rPr>
-        <w:t>参数</w:t>
-      </w:r>
-    </w:p>
-    <w:p>
-      <w:pPr>
-        <w:rPr>
-          <w:rFonts w:ascii="微软雅黑" w:eastAsia="微软雅黑" w:hAnsi="微软雅黑"/>
-        </w:rPr>
-      </w:pPr>
-      <w:r>
-        <w:rPr>
-          <w:rFonts w:ascii="微软雅黑" w:eastAsia="微软雅黑" w:hAnsi="微软雅黑" w:hint="eastAsia"/>
-        </w:rPr>
-        <w:t>platform：</w:t>
-      </w:r>
-      <w:r>
-        <w:rPr>
-          <w:rFonts w:ascii="微软雅黑" w:eastAsia="微软雅黑" w:hAnsi="微软雅黑" w:hint="eastAsia"/>
-        </w:rPr>
-        <w:t>传入在</w:t>
-      </w:r>
-      <w:r>
-        <w:rPr>
-          <w:rFonts w:ascii="微软雅黑" w:eastAsia="微软雅黑" w:hAnsi="微软雅黑" w:hint="eastAsia"/>
-        </w:rPr>
-        <w:t>哪个帐号平台</w:t>
-      </w:r>
-      <w:r>
-        <w:rPr>
-          <w:rFonts w:ascii="微软雅黑" w:eastAsia="微软雅黑" w:hAnsi="微软雅黑" w:hint="eastAsia"/>
-        </w:rPr>
-        <w:t>验票刷票</w:t>
-      </w:r>
-    </w:p>
-    <w:p>
-      <w:pPr>
-        <w:rPr>
-          <w:rFonts w:ascii="微软雅黑" w:eastAsia="微软雅黑" w:hAnsi="微软雅黑"/>
-        </w:rPr>
-      </w:pPr>
-      <w:r>
-        <w:rPr>
-          <w:rFonts w:ascii="微软雅黑" w:eastAsia="微软雅黑" w:hAnsi="微软雅黑"/>
-        </w:rPr>
-        <w:t>productId</w:t>
-      </w:r>
-      <w:r>
-        <w:rPr>
-          <w:rFonts w:ascii="微软雅黑" w:eastAsia="微软雅黑" w:hAnsi="微软雅黑" w:hint="eastAsia"/>
-        </w:rPr>
-        <w:t>：设备的productId</w:t>
-      </w:r>
-    </w:p>
-    <w:p>
-      <w:pPr>
-        <w:rPr>
-          <w:rFonts w:ascii="微软雅黑" w:eastAsia="微软雅黑" w:hAnsi="微软雅黑"/>
-        </w:rPr>
-      </w:pPr>
-      <w:r>
-        <w:rPr>
-          <w:rFonts w:ascii="微软雅黑" w:eastAsia="微软雅黑" w:hAnsi="微软雅黑"/>
-        </w:rPr>
-        <w:t>dsn</w:t>
-      </w:r>
-      <w:r>
-        <w:rPr>
-          <w:rFonts w:ascii="微软雅黑" w:eastAsia="微软雅黑" w:hAnsi="微软雅黑" w:hint="eastAsia"/>
-        </w:rPr>
-        <w:t>：设备的序列号</w:t>
-      </w:r>
-    </w:p>
-    <w:p>
-      <w:pPr>
-        <w:rPr>
-          <w:rFonts w:ascii="微软雅黑" w:eastAsia="微软雅黑" w:hAnsi="微软雅黑"/>
-        </w:rPr>
-      </w:pPr>
-    </w:p>
-    <w:p>
-      <w:pPr>
-        <w:rPr>
-          <w:rFonts w:ascii="微软雅黑" w:eastAsia="微软雅黑" w:hAnsi="微软雅黑"/>
-          <w:b/>
-        </w:rPr>
-      </w:pPr>
-      <w:r>
-        <w:rPr>
-          <w:rFonts w:ascii="微软雅黑" w:eastAsia="微软雅黑" w:hAnsi="微软雅黑" w:hint="eastAsia"/>
-          <w:b/>
-        </w:rPr>
-        <w:t>isToken</w:t>
-      </w:r>
-      <w:r>
-        <w:rPr>
-          <w:rFonts w:ascii="微软雅黑" w:eastAsia="微软雅黑" w:hAnsi="微软雅黑"/>
-          <w:b/>
-        </w:rPr>
-        <w:t>Exist</w:t>
-      </w:r>
-    </w:p>
-    <w:p>
-      <w:pPr>
-        <w:rPr>
-          <w:rFonts w:ascii="微软雅黑" w:eastAsia="微软雅黑" w:hAnsi="微软雅黑"/>
-        </w:rPr>
-      </w:pPr>
-      <w:r>
-        <w:rPr>
-          <w:rFonts w:ascii="微软雅黑" w:eastAsia="微软雅黑" w:hAnsi="微软雅黑" w:hint="eastAsia"/>
-        </w:rPr>
-        <w:t>判断</w:t>
-      </w:r>
-      <w:r>
-        <w:rPr>
-          <w:rFonts w:ascii="微软雅黑" w:eastAsia="微软雅黑" w:hAnsi="微软雅黑" w:hint="eastAsia"/>
-        </w:rPr>
-        <w:t>Token信息存在与否</w:t>
-      </w:r>
-    </w:p>
-    <w:p>
-      <w:pPr>
-        <w:rPr>
-          <w:rFonts w:ascii="微软雅黑" w:eastAsia="微软雅黑" w:hAnsi="微软雅黑"/>
-        </w:rPr>
-      </w:pPr>
-      <w:r>
-        <w:rPr>
-          <w:rFonts w:ascii="微软雅黑" w:eastAsia="微软雅黑" w:hAnsi="微软雅黑"/>
-        </w:rPr>
-        <w:t>boolean isTokenExist(ELoginPlatform platform, Context context)</w:t>
-      </w:r>
-    </w:p>
-    <w:p>
-      <w:pPr>
-        <w:rPr>
-          <w:rFonts w:ascii="微软雅黑" w:eastAsia="微软雅黑" w:hAnsi="微软雅黑"/>
-        </w:rPr>
-      </w:pPr>
-      <w:r>
-        <w:rPr>
-          <w:rFonts w:ascii="微软雅黑" w:eastAsia="微软雅黑" w:hAnsi="微软雅黑" w:hint="eastAsia"/>
-        </w:rPr>
-        <w:t>参数</w:t>
-      </w:r>
-    </w:p>
-    <w:p>
-      <w:pPr>
-        <w:rPr>
-          <w:rFonts w:ascii="微软雅黑" w:eastAsia="微软雅黑" w:hAnsi="微软雅黑"/>
-        </w:rPr>
-      </w:pPr>
-      <w:r>
-        <w:rPr>
-          <w:rFonts w:ascii="微软雅黑" w:eastAsia="微软雅黑" w:hAnsi="微软雅黑" w:hint="eastAsia"/>
-        </w:rPr>
-        <w:t>platform：传入在哪个帐号平台验票刷票</w:t>
-      </w:r>
-    </w:p>
-    <w:p>
-      <w:pPr>
-        <w:rPr>
-          <w:rFonts w:ascii="微软雅黑" w:eastAsia="微软雅黑" w:hAnsi="微软雅黑"/>
-        </w:rPr>
-      </w:pPr>
-      <w:r>
-        <w:rPr>
-          <w:rFonts w:ascii="微软雅黑" w:eastAsia="微软雅黑" w:hAnsi="微软雅黑" w:hint="eastAsia"/>
-        </w:rPr>
-        <w:t>context</w:t>
-      </w:r>
-      <w:r>
-        <w:rPr>
-          <w:rFonts w:ascii="微软雅黑" w:eastAsia="微软雅黑" w:hAnsi="微软雅黑"/>
-        </w:rPr>
-        <w:t>：当前应用上下文</w:t>
-      </w:r>
-    </w:p>
-    <w:p>
-      <w:pPr>
-        <w:rPr>
-          <w:rFonts w:ascii="微软雅黑" w:eastAsia="微软雅黑" w:hAnsi="微软雅黑"/>
-        </w:rPr>
-      </w:pPr>
-    </w:p>
-    <w:p>
-      <w:pPr>
-        <w:rPr>
-          <w:rFonts w:ascii="微软雅黑" w:eastAsia="微软雅黑" w:hAnsi="微软雅黑"/>
-          <w:b/>
-        </w:rPr>
-      </w:pPr>
-      <w:r>
-        <w:rPr>
-          <w:rFonts w:ascii="微软雅黑" w:eastAsia="微软雅黑" w:hAnsi="微软雅黑"/>
-          <w:b/>
-        </w:rPr>
-        <w:t>clearToken</w:t>
-      </w:r>
-    </w:p>
-    <w:p>
-      <w:pPr>
-        <w:rPr>
-          <w:rFonts w:ascii="微软雅黑" w:eastAsia="微软雅黑" w:hAnsi="微软雅黑"/>
-        </w:rPr>
-      </w:pPr>
-      <w:r>
-        <w:rPr>
-          <w:rFonts w:ascii="微软雅黑" w:eastAsia="微软雅黑" w:hAnsi="微软雅黑" w:hint="eastAsia"/>
-        </w:rPr>
-        <w:t>清除Token信息，用于注销</w:t>
-      </w:r>
-    </w:p>
-    <w:p>
-      <w:pPr>
-        <w:rPr>
-          <w:rFonts w:ascii="微软雅黑" w:eastAsia="微软雅黑" w:hAnsi="微软雅黑"/>
-        </w:rPr>
-      </w:pPr>
-      <w:r>
-        <w:rPr>
-          <w:rFonts w:ascii="微软雅黑" w:eastAsia="微软雅黑" w:hAnsi="微软雅黑"/>
-        </w:rPr>
-        <w:lastRenderedPageBreak/>
-        <w:t>void clearToken(ELoginPlatform platform, Context context)</w:t>
-      </w:r>
-    </w:p>
-    <w:p>
-      <w:pPr>
-        <w:rPr>
-          <w:rFonts w:ascii="微软雅黑" w:eastAsia="微软雅黑" w:hAnsi="微软雅黑"/>
-        </w:rPr>
-      </w:pPr>
-      <w:r>
-        <w:rPr>
-          <w:rFonts w:ascii="微软雅黑" w:eastAsia="微软雅黑" w:hAnsi="微软雅黑" w:hint="eastAsia"/>
-        </w:rPr>
-        <w:t>参数</w:t>
-      </w:r>
-    </w:p>
-    <w:p>
-      <w:pPr>
-        <w:rPr>
-          <w:rFonts w:ascii="微软雅黑" w:eastAsia="微软雅黑" w:hAnsi="微软雅黑"/>
-        </w:rPr>
-      </w:pPr>
-      <w:r>
-        <w:rPr>
-          <w:rFonts w:ascii="微软雅黑" w:eastAsia="微软雅黑" w:hAnsi="微软雅黑" w:hint="eastAsia"/>
-        </w:rPr>
-        <w:t>platform：传入在哪个帐号平台验票刷票</w:t>
-      </w:r>
-    </w:p>
-    <w:p>
-      <w:pPr>
-        <w:rPr>
-          <w:rFonts w:ascii="微软雅黑" w:eastAsia="微软雅黑" w:hAnsi="微软雅黑"/>
-        </w:rPr>
-      </w:pPr>
-      <w:r>
-        <w:rPr>
-          <w:rFonts w:ascii="微软雅黑" w:eastAsia="微软雅黑" w:hAnsi="微软雅黑" w:hint="eastAsia"/>
-        </w:rPr>
-        <w:t>context</w:t>
-      </w:r>
-      <w:r>
-        <w:rPr>
-          <w:rFonts w:ascii="微软雅黑" w:eastAsia="微软雅黑" w:hAnsi="微软雅黑"/>
-        </w:rPr>
-        <w:t>：当前应用上下文</w:t>
-      </w:r>
-    </w:p>
-    <w:p>
-      <w:pPr>
-        <w:rPr>
-          <w:rFonts w:ascii="微软雅黑" w:eastAsia="微软雅黑" w:hAnsi="微软雅黑"/>
-        </w:rPr>
-      </w:pPr>
-    </w:p>
-    <w:p>
-      <w:pPr>
-        <w:rPr>
-          <w:rFonts w:ascii="微软雅黑" w:eastAsia="微软雅黑" w:hAnsi="微软雅黑"/>
-          <w:b/>
-        </w:rPr>
-      </w:pPr>
-      <w:r>
-        <w:rPr>
-          <w:rFonts w:ascii="微软雅黑" w:eastAsia="微软雅黑" w:hAnsi="微软雅黑"/>
-          <w:b/>
-        </w:rPr>
-        <w:t>setOwnActivity</w:t>
-      </w:r>
-    </w:p>
-    <w:p>
-      <w:pPr>
-        <w:rPr>
-          <w:rFonts w:ascii="微软雅黑" w:eastAsia="微软雅黑" w:hAnsi="微软雅黑"/>
-        </w:rPr>
-      </w:pPr>
-      <w:r>
-        <w:rPr>
-          <w:rFonts w:ascii="微软雅黑" w:eastAsia="微软雅黑" w:hAnsi="微软雅黑" w:hint="eastAsia"/>
-        </w:rPr>
-        <w:t>设置Wup接口调用所属的Activity，用于WUPResp与UI线程进行同步</w:t>
-      </w:r>
-    </w:p>
-    <w:p>
-      <w:pPr>
-        <w:rPr>
-          <w:rFonts w:ascii="微软雅黑" w:eastAsia="微软雅黑" w:hAnsi="微软雅黑"/>
-        </w:rPr>
-      </w:pPr>
-      <w:r>
-        <w:rPr>
-          <w:rFonts w:ascii="微软雅黑" w:eastAsia="微软雅黑" w:hAnsi="微软雅黑"/>
-        </w:rPr>
-        <w:t>void setOwnActivity(Activity activity)</w:t>
-      </w:r>
-    </w:p>
-    <w:p>
-      <w:pPr>
-        <w:rPr>
-          <w:rFonts w:ascii="微软雅黑" w:eastAsia="微软雅黑" w:hAnsi="微软雅黑"/>
-        </w:rPr>
-      </w:pPr>
-      <w:r>
-        <w:rPr>
-          <w:rFonts w:ascii="微软雅黑" w:eastAsia="微软雅黑" w:hAnsi="微软雅黑" w:hint="eastAsia"/>
-        </w:rPr>
-        <w:t>参数</w:t>
-      </w:r>
-    </w:p>
-    <w:p>
-      <w:pPr>
-        <w:rPr>
-          <w:rFonts w:ascii="微软雅黑" w:eastAsia="微软雅黑" w:hAnsi="微软雅黑"/>
-        </w:rPr>
-      </w:pPr>
-      <w:r>
-        <w:rPr>
-          <w:rFonts w:ascii="微软雅黑" w:eastAsia="微软雅黑" w:hAnsi="微软雅黑"/>
-        </w:rPr>
-        <w:t>activity</w:t>
-      </w:r>
-      <w:r>
-        <w:rPr>
-          <w:rFonts w:ascii="微软雅黑" w:eastAsia="微软雅黑" w:hAnsi="微软雅黑" w:hint="eastAsia"/>
-        </w:rPr>
-        <w:t>：传入用于授权后回调的Activity</w:t>
-      </w:r>
-    </w:p>
-    <w:p>
-      <w:pPr>
-        <w:rPr>
-          <w:rFonts w:ascii="微软雅黑" w:eastAsia="微软雅黑" w:hAnsi="微软雅黑"/>
-        </w:rPr>
-      </w:pPr>
-    </w:p>
-    <w:p>
-      <w:pPr>
-        <w:rPr>
-          <w:rFonts w:ascii="微软雅黑" w:eastAsia="微软雅黑" w:hAnsi="微软雅黑"/>
-          <w:b/>
-        </w:rPr>
-      </w:pPr>
-      <w:r>
-        <w:rPr>
-          <w:rFonts w:ascii="微软雅黑" w:eastAsia="微软雅黑" w:hAnsi="微软雅黑"/>
-          <w:b/>
-        </w:rPr>
-        <w:t>setAuthorizeListener</w:t>
-      </w:r>
-    </w:p>
-    <w:p>
-      <w:pPr>
-        <w:rPr>
-          <w:rFonts w:ascii="微软雅黑" w:eastAsia="微软雅黑" w:hAnsi="微软雅黑"/>
-        </w:rPr>
-      </w:pPr>
-      <w:r>
-        <w:rPr>
-          <w:rFonts w:ascii="微软雅黑" w:eastAsia="微软雅黑" w:hAnsi="微软雅黑"/>
-        </w:rPr>
-        <w:t xml:space="preserve">void </w:t>
-      </w:r>
-      <w:r>
-        <w:rPr>
-          <w:rFonts w:ascii="微软雅黑" w:eastAsia="微软雅黑" w:hAnsi="微软雅黑"/>
-        </w:rPr>
-        <w:t xml:space="preserve">setAuthorizeListener </w:t>
+        <w:t>platform：获取哪个登录平台的信息</w:t>
+      </w:r>
+    </w:p>
+    <w:p>
+      <w:pPr>
+        <w:rPr>
+          <w:rFonts w:ascii="微软雅黑" w:eastAsia="微软雅黑" w:hAnsi="微软雅黑"/>
+        </w:rPr>
+      </w:pPr>
+    </w:p>
+    <w:p>
+      <w:pPr>
+        <w:rPr>
+          <w:rFonts w:ascii="微软雅黑" w:eastAsia="微软雅黑" w:hAnsi="微软雅黑"/>
+          <w:b/>
+        </w:rPr>
+      </w:pPr>
+      <w:r>
+        <w:rPr>
+          <w:rFonts w:ascii="微软雅黑" w:eastAsia="微软雅黑" w:hAnsi="微软雅黑"/>
+          <w:b/>
+        </w:rPr>
+        <w:t>getUserId</w:t>
+      </w:r>
+    </w:p>
+    <w:p>
+      <w:pPr>
+        <w:rPr>
+          <w:rFonts w:ascii="微软雅黑" w:eastAsia="微软雅黑" w:hAnsi="微软雅黑"/>
+        </w:rPr>
+      </w:pPr>
+      <w:r>
+        <w:rPr>
+          <w:rFonts w:ascii="微软雅黑" w:eastAsia="微软雅黑" w:hAnsi="微软雅黑" w:hint="eastAsia"/>
+        </w:rPr>
+        <w:t>获</w:t>
+      </w:r>
+      <w:r>
+        <w:rPr>
+          <w:rFonts w:ascii="微软雅黑" w:eastAsia="微软雅黑" w:hAnsi="微软雅黑" w:hint="eastAsia"/>
+        </w:rPr>
+        <w:t>取用户Id</w:t>
+      </w:r>
+    </w:p>
+    <w:p>
+      <w:pPr>
+        <w:rPr>
+          <w:rFonts w:ascii="微软雅黑" w:eastAsia="微软雅黑" w:hAnsi="微软雅黑"/>
+        </w:rPr>
+      </w:pPr>
+      <w:r>
+        <w:rPr>
+          <w:rFonts w:ascii="微软雅黑" w:eastAsia="微软雅黑" w:hAnsi="微软雅黑"/>
+        </w:rPr>
+        <w:t xml:space="preserve">String </w:t>
+      </w:r>
+      <w:r>
+        <w:rPr>
+          <w:rFonts w:ascii="微软雅黑" w:eastAsia="微软雅黑" w:hAnsi="微软雅黑" w:hint="eastAsia"/>
+        </w:rPr>
+        <w:t>getUserId</w:t>
       </w:r>
       <w:r>
         <w:rPr>
@@ -2413,374 +2785,13 @@
         <w:rPr>
           <w:rFonts w:ascii="微软雅黑" w:eastAsia="微软雅黑" w:hAnsi="微软雅黑"/>
         </w:rPr>
-        <w:t>AuthorizeListener</w:t>
-      </w:r>
-      <w:r>
-        <w:rPr>
-          <w:rFonts w:ascii="微软雅黑" w:eastAsia="微软雅黑" w:hAnsi="微软雅黑"/>
-        </w:rPr>
-        <w:t xml:space="preserve"> </w:t>
-      </w:r>
-      <w:r>
-        <w:rPr>
-          <w:rFonts w:ascii="微软雅黑" w:eastAsia="微软雅黑" w:hAnsi="微软雅黑"/>
-        </w:rPr>
-        <w:t>listener)</w:t>
-      </w:r>
-    </w:p>
-    <w:p>
-      <w:pPr>
-        <w:rPr>
-          <w:rFonts w:ascii="微软雅黑" w:eastAsia="微软雅黑" w:hAnsi="微软雅黑"/>
-        </w:rPr>
-      </w:pPr>
-      <w:r>
-        <w:rPr>
-          <w:rFonts w:ascii="微软雅黑" w:eastAsia="微软雅黑" w:hAnsi="微软雅黑" w:hint="eastAsia"/>
-        </w:rPr>
-        <w:t>设置</w:t>
-      </w:r>
-      <w:r>
-        <w:rPr>
-          <w:rFonts w:ascii="微软雅黑" w:eastAsia="微软雅黑" w:hAnsi="微软雅黑" w:hint="eastAsia"/>
-        </w:rPr>
-        <w:t>票</w:t>
-      </w:r>
-      <w:r>
-        <w:rPr>
-          <w:rFonts w:ascii="微软雅黑" w:eastAsia="微软雅黑" w:hAnsi="微软雅黑" w:hint="eastAsia"/>
-        </w:rPr>
-        <w:t>据验证</w:t>
-      </w:r>
-      <w:r>
-        <w:rPr>
-          <w:rFonts w:ascii="微软雅黑" w:eastAsia="微软雅黑" w:hAnsi="微软雅黑" w:hint="eastAsia"/>
-        </w:rPr>
-        <w:t>监听器</w:t>
-      </w:r>
-    </w:p>
-    <w:p>
-      <w:pPr>
-        <w:rPr>
-          <w:rFonts w:ascii="微软雅黑" w:eastAsia="微软雅黑" w:hAnsi="微软雅黑"/>
-        </w:rPr>
-      </w:pPr>
-      <w:r>
-        <w:rPr>
-          <w:rFonts w:ascii="微软雅黑" w:eastAsia="微软雅黑" w:hAnsi="微软雅黑" w:hint="eastAsia"/>
-        </w:rPr>
-        <w:t>参数</w:t>
-      </w:r>
-    </w:p>
-    <w:p>
-      <w:pPr>
-        <w:rPr>
-          <w:rFonts w:ascii="微软雅黑" w:eastAsia="微软雅黑" w:hAnsi="微软雅黑"/>
-        </w:rPr>
-      </w:pPr>
-      <w:r>
-        <w:rPr>
-          <w:rFonts w:ascii="微软雅黑" w:eastAsia="微软雅黑" w:hAnsi="微软雅黑"/>
-        </w:rPr>
-        <w:t>listener</w:t>
-      </w:r>
-      <w:r>
-        <w:rPr>
-          <w:rFonts w:ascii="微软雅黑" w:eastAsia="微软雅黑" w:hAnsi="微软雅黑" w:hint="eastAsia"/>
-        </w:rPr>
-        <w:t>：</w:t>
-      </w:r>
-      <w:r>
-        <w:rPr>
-          <w:rFonts w:ascii="微软雅黑" w:eastAsia="微软雅黑" w:hAnsi="微软雅黑"/>
-        </w:rPr>
-        <w:t>AuthorizeListener</w:t>
-      </w:r>
-      <w:r>
-        <w:rPr>
-          <w:rFonts w:ascii="微软雅黑" w:eastAsia="微软雅黑" w:hAnsi="微软雅黑" w:hint="eastAsia"/>
-        </w:rPr>
-        <w:t>实例</w:t>
-      </w:r>
-    </w:p>
-    <w:p>
-      <w:pPr>
-        <w:rPr>
-          <w:rFonts w:ascii="微软雅黑" w:eastAsia="微软雅黑" w:hAnsi="微软雅黑"/>
-        </w:rPr>
-      </w:pPr>
-    </w:p>
-    <w:p>
-      <w:pPr>
-        <w:rPr>
-          <w:rFonts w:ascii="微软雅黑" w:eastAsia="微软雅黑" w:hAnsi="微软雅黑"/>
-          <w:b/>
-        </w:rPr>
-      </w:pPr>
-      <w:r>
-        <w:rPr>
-          <w:rFonts w:ascii="微软雅黑" w:eastAsia="微软雅黑" w:hAnsi="微软雅黑" w:hint="eastAsia"/>
-          <w:b/>
-        </w:rPr>
-        <w:t>handle</w:t>
-      </w:r>
-      <w:r>
-        <w:rPr>
-          <w:rFonts w:ascii="微软雅黑" w:eastAsia="微软雅黑" w:hAnsi="微软雅黑"/>
-          <w:b/>
-        </w:rPr>
-        <w:t>QQOpenIntent</w:t>
-      </w:r>
-    </w:p>
-    <w:p>
-      <w:pPr>
-        <w:rPr>
-          <w:rFonts w:ascii="微软雅黑" w:eastAsia="微软雅黑" w:hAnsi="微软雅黑"/>
-        </w:rPr>
-      </w:pPr>
-      <w:r>
-        <w:rPr>
-          <w:rFonts w:ascii="微软雅黑" w:eastAsia="微软雅黑" w:hAnsi="微软雅黑" w:hint="eastAsia"/>
-        </w:rPr>
-        <w:t>QQ登录帐号信息回调</w:t>
-      </w:r>
-    </w:p>
-    <w:p>
-      <w:pPr>
-        <w:rPr>
-          <w:rFonts w:ascii="微软雅黑" w:eastAsia="微软雅黑" w:hAnsi="微软雅黑"/>
-        </w:rPr>
-      </w:pPr>
-      <w:r>
-        <w:rPr>
-          <w:rFonts w:ascii="微软雅黑" w:eastAsia="微软雅黑" w:hAnsi="微软雅黑"/>
-        </w:rPr>
-        <w:t>void handleQQOpenIntent(int requestCode, int resultCode, Intent data)</w:t>
-      </w:r>
-    </w:p>
-    <w:p>
-      <w:pPr>
-        <w:rPr>
-          <w:rFonts w:ascii="微软雅黑" w:eastAsia="微软雅黑" w:hAnsi="微软雅黑"/>
-        </w:rPr>
-      </w:pPr>
-      <w:r>
-        <w:rPr>
-          <w:rFonts w:ascii="微软雅黑" w:eastAsia="微软雅黑" w:hAnsi="微软雅黑" w:hint="eastAsia"/>
-        </w:rPr>
-        <w:t>参数</w:t>
-      </w:r>
-    </w:p>
-    <w:p>
-      <w:pPr>
-        <w:rPr>
-          <w:rFonts w:ascii="微软雅黑" w:eastAsia="微软雅黑" w:hAnsi="微软雅黑"/>
-        </w:rPr>
-      </w:pPr>
-      <w:r>
-        <w:rPr>
-          <w:rFonts w:ascii="微软雅黑" w:eastAsia="微软雅黑" w:hAnsi="微软雅黑" w:hint="eastAsia"/>
-        </w:rPr>
-        <w:t>request</w:t>
-      </w:r>
-      <w:r>
-        <w:rPr>
-          <w:rFonts w:ascii="微软雅黑" w:eastAsia="微软雅黑" w:hAnsi="微软雅黑"/>
-        </w:rPr>
-        <w:t>Code</w:t>
-      </w:r>
-      <w:r>
-        <w:rPr>
-          <w:rFonts w:ascii="微软雅黑" w:eastAsia="微软雅黑" w:hAnsi="微软雅黑" w:hint="eastAsia"/>
-        </w:rPr>
-        <w:t>：Activity跳转请求Code，确认返回数据是哪个Activity的</w:t>
-      </w:r>
-    </w:p>
-    <w:p>
-      <w:pPr>
-        <w:rPr>
-          <w:rFonts w:ascii="微软雅黑" w:eastAsia="微软雅黑" w:hAnsi="微软雅黑"/>
-        </w:rPr>
-      </w:pPr>
-      <w:r>
-        <w:rPr>
-          <w:rFonts w:ascii="微软雅黑" w:eastAsia="微软雅黑" w:hAnsi="微软雅黑" w:hint="eastAsia"/>
-        </w:rPr>
-        <w:lastRenderedPageBreak/>
-        <w:t>resultCode：子Activity通过setResult返回的code</w:t>
-      </w:r>
-    </w:p>
-    <w:p>
-      <w:pPr>
-        <w:rPr>
-          <w:rFonts w:ascii="微软雅黑" w:eastAsia="微软雅黑" w:hAnsi="微软雅黑"/>
-        </w:rPr>
-      </w:pPr>
-      <w:r>
-        <w:rPr>
-          <w:rFonts w:ascii="微软雅黑" w:eastAsia="微软雅黑" w:hAnsi="微软雅黑"/>
-        </w:rPr>
-        <w:t>data</w:t>
-      </w:r>
-      <w:r>
-        <w:rPr>
-          <w:rFonts w:ascii="微软雅黑" w:eastAsia="微软雅黑" w:hAnsi="微软雅黑" w:hint="eastAsia"/>
-        </w:rPr>
-        <w:t>：Intent对象，带有返回的数据</w:t>
-      </w:r>
-    </w:p>
-    <w:p>
-      <w:pPr>
-        <w:rPr>
-          <w:rFonts w:ascii="微软雅黑" w:eastAsia="微软雅黑" w:hAnsi="微软雅黑"/>
-        </w:rPr>
-      </w:pPr>
-    </w:p>
-    <w:p>
-      <w:pPr>
-        <w:rPr>
-          <w:rFonts w:ascii="微软雅黑" w:eastAsia="微软雅黑" w:hAnsi="微软雅黑"/>
-          <w:b/>
-        </w:rPr>
-      </w:pPr>
-      <w:r>
-        <w:rPr>
-          <w:rFonts w:ascii="微软雅黑" w:eastAsia="微软雅黑" w:hAnsi="微软雅黑" w:hint="eastAsia"/>
-          <w:b/>
-        </w:rPr>
-        <w:t>getClientId</w:t>
-      </w:r>
-    </w:p>
-    <w:p>
-      <w:pPr>
-        <w:rPr>
-          <w:rFonts w:ascii="微软雅黑" w:eastAsia="微软雅黑" w:hAnsi="微软雅黑"/>
-        </w:rPr>
-      </w:pPr>
-      <w:r>
-        <w:rPr>
-          <w:rFonts w:ascii="微软雅黑" w:eastAsia="微软雅黑" w:hAnsi="微软雅黑" w:hint="eastAsia"/>
-        </w:rPr>
-        <w:t>获取用于对齐AVS伴随信息的ClientId</w:t>
-      </w:r>
-    </w:p>
-    <w:p>
-      <w:pPr>
-        <w:rPr>
-          <w:rFonts w:ascii="微软雅黑" w:eastAsia="微软雅黑" w:hAnsi="微软雅黑"/>
-        </w:rPr>
-      </w:pPr>
-      <w:r>
-        <w:rPr>
-          <w:rFonts w:ascii="微软雅黑" w:eastAsia="微软雅黑" w:hAnsi="微软雅黑"/>
-        </w:rPr>
-        <w:t>String getClientId(ELoginPlatform platform)</w:t>
-      </w:r>
-    </w:p>
-    <w:p>
-      <w:pPr>
-        <w:rPr>
-          <w:rFonts w:ascii="微软雅黑" w:eastAsia="微软雅黑" w:hAnsi="微软雅黑"/>
-        </w:rPr>
-      </w:pPr>
-      <w:r>
-        <w:rPr>
-          <w:rFonts w:ascii="微软雅黑" w:eastAsia="微软雅黑" w:hAnsi="微软雅黑" w:hint="eastAsia"/>
-        </w:rPr>
-        <w:t>参数</w:t>
-      </w:r>
-    </w:p>
-    <w:p>
-      <w:pPr>
-        <w:rPr>
-          <w:rFonts w:ascii="微软雅黑" w:eastAsia="微软雅黑" w:hAnsi="微软雅黑"/>
-        </w:rPr>
-      </w:pPr>
-      <w:r>
-        <w:rPr>
-          <w:rFonts w:ascii="微软雅黑" w:eastAsia="微软雅黑" w:hAnsi="微软雅黑" w:hint="eastAsia"/>
-        </w:rPr>
-        <w:t>platform：获取哪个登录平台的信息</w:t>
-      </w:r>
-    </w:p>
-    <w:p>
-      <w:pPr>
-        <w:rPr>
-          <w:rFonts w:ascii="微软雅黑" w:eastAsia="微软雅黑" w:hAnsi="微软雅黑"/>
-        </w:rPr>
-      </w:pPr>
-    </w:p>
-    <w:p>
-      <w:pPr>
-        <w:rPr>
-          <w:rFonts w:ascii="微软雅黑" w:eastAsia="微软雅黑" w:hAnsi="微软雅黑"/>
-          <w:b/>
-        </w:rPr>
-      </w:pPr>
-      <w:r>
-        <w:rPr>
-          <w:rFonts w:ascii="微软雅黑" w:eastAsia="微软雅黑" w:hAnsi="微软雅黑"/>
-          <w:b/>
-        </w:rPr>
-        <w:t>getUserId</w:t>
-      </w:r>
-    </w:p>
-    <w:p>
-      <w:pPr>
-        <w:rPr>
-          <w:rFonts w:ascii="微软雅黑" w:eastAsia="微软雅黑" w:hAnsi="微软雅黑"/>
-        </w:rPr>
-      </w:pPr>
-      <w:r>
-        <w:rPr>
-          <w:rFonts w:ascii="微软雅黑" w:eastAsia="微软雅黑" w:hAnsi="微软雅黑" w:hint="eastAsia"/>
-        </w:rPr>
-        <w:t>获</w:t>
-      </w:r>
-      <w:r>
-        <w:rPr>
-          <w:rFonts w:ascii="微软雅黑" w:eastAsia="微软雅黑" w:hAnsi="微软雅黑" w:hint="eastAsia"/>
-        </w:rPr>
-        <w:t>取用户Id</w:t>
-      </w:r>
-    </w:p>
-    <w:p>
-      <w:pPr>
-        <w:rPr>
-          <w:rFonts w:ascii="微软雅黑" w:eastAsia="微软雅黑" w:hAnsi="微软雅黑" w:hint="eastAsia"/>
-        </w:rPr>
-      </w:pPr>
-      <w:r>
-        <w:rPr>
-          <w:rFonts w:ascii="微软雅黑" w:eastAsia="微软雅黑" w:hAnsi="微软雅黑"/>
-        </w:rPr>
-        <w:t xml:space="preserve">String </w:t>
-      </w:r>
-      <w:r>
-        <w:rPr>
-          <w:rFonts w:ascii="微软雅黑" w:eastAsia="微软雅黑" w:hAnsi="微软雅黑" w:hint="eastAsia"/>
-        </w:rPr>
-        <w:t>getUserId</w:t>
-      </w:r>
-      <w:r>
-        <w:rPr>
-          <w:rFonts w:ascii="微软雅黑" w:eastAsia="微软雅黑" w:hAnsi="微软雅黑"/>
-        </w:rPr>
-        <w:t>(</w:t>
-      </w:r>
-      <w:r>
-        <w:rPr>
-          <w:rFonts w:ascii="微软雅黑" w:eastAsia="微软雅黑" w:hAnsi="微软雅黑"/>
-        </w:rPr>
         <w:t>)</w:t>
       </w:r>
-      <w:bookmarkStart w:id="0" w:name="_GoBack"/>
-      <w:bookmarkEnd w:id="0"/>
-    </w:p>
-    <w:p>
-      <w:pPr>
-        <w:rPr>
-          <w:rFonts w:ascii="微软雅黑" w:eastAsia="微软雅黑" w:hAnsi="微软雅黑" w:hint="eastAsia"/>
+    </w:p>
+    <w:p>
+      <w:pPr>
+        <w:rPr>
+          <w:rFonts w:ascii="微软雅黑" w:eastAsia="微软雅黑" w:hAnsi="微软雅黑"/>
         </w:rPr>
       </w:pPr>
     </w:p>
@@ -2938,22 +2949,28 @@
         <w:rPr>
           <w:rFonts w:ascii="微软雅黑" w:eastAsia="微软雅黑" w:hAnsi="微软雅黑" w:hint="eastAsia"/>
         </w:rPr>
-        <w:t>继承。</w:t>
-      </w:r>
-    </w:p>
-    <w:p>
-      <w:pPr>
-        <w:rPr>
-          <w:rFonts w:ascii="微软雅黑" w:eastAsia="微软雅黑" w:hAnsi="微软雅黑"/>
-          <w:b/>
-        </w:rPr>
-      </w:pPr>
-      <w:r>
-        <w:rPr>
-          <w:rFonts w:ascii="微软雅黑" w:eastAsia="微软雅黑" w:hAnsi="微软雅黑"/>
-          <w:b/>
+        <w:t>继</w:t>
+      </w:r>
+      <w:r>
+        <w:rPr>
+          <w:rFonts w:ascii="微软雅黑" w:eastAsia="微软雅黑" w:hAnsi="微软雅黑" w:hint="eastAsia"/>
         </w:rPr>
         <w:lastRenderedPageBreak/>
+        <w:t>承。</w:t>
+      </w:r>
+    </w:p>
+    <w:p>
+      <w:pPr>
+        <w:rPr>
+          <w:rFonts w:ascii="微软雅黑" w:eastAsia="微软雅黑" w:hAnsi="微软雅黑"/>
+          <w:b/>
+        </w:rPr>
+      </w:pPr>
+      <w:r>
+        <w:rPr>
+          <w:rFonts w:ascii="微软雅黑" w:eastAsia="微软雅黑" w:hAnsi="微软雅黑"/>
+          <w:b/>
+        </w:rPr>
         <w:t>accessToken</w:t>
       </w:r>
     </w:p>
@@ -3399,6 +3416,7 @@
         <w:rPr>
           <w:rFonts w:ascii="微软雅黑" w:eastAsia="微软雅黑" w:hAnsi="微软雅黑"/>
         </w:rPr>
+        <w:lastRenderedPageBreak/>
         <w:t>QQOPEN_TVSIDRECV_TYPE</w:t>
       </w:r>
       <w:r>
@@ -3430,7 +3448,6 @@
         <w:rPr>
           <w:rFonts w:ascii="微软雅黑" w:eastAsia="微软雅黑" w:hAnsi="微软雅黑"/>
         </w:rPr>
-        <w:lastRenderedPageBreak/>
         <w:t>TOKENVERIFY_TYPE</w:t>
       </w:r>
       <w:r>
@@ -3443,6 +3460,25 @@
     <w:p>
       <w:pPr>
         <w:rPr>
+          <w:rFonts w:ascii="微软雅黑" w:eastAsia="微软雅黑" w:hAnsi="微软雅黑" w:hint="eastAsia"/>
+        </w:rPr>
+      </w:pPr>
+      <w:r>
+        <w:rPr>
+          <w:rFonts w:ascii="微软雅黑" w:eastAsia="微软雅黑" w:hAnsi="微软雅黑"/>
+        </w:rPr>
+        <w:t>USERINFORECV_TYPE</w:t>
+      </w:r>
+      <w:r>
+        <w:rPr>
+          <w:rFonts w:ascii="微软雅黑" w:eastAsia="微软雅黑" w:hAnsi="微软雅黑" w:hint="eastAsia"/>
+        </w:rPr>
+        <w:t>：用户信息获取类型</w:t>
+      </w:r>
+    </w:p>
+    <w:p>
+      <w:pPr>
+        <w:rPr>
           <w:rFonts w:ascii="微软雅黑" w:eastAsia="微软雅黑" w:hAnsi="微软雅黑"/>
         </w:rPr>
       </w:pPr>
@@ -3697,6 +3733,25 @@
           <w:rFonts w:ascii="微软雅黑" w:eastAsia="微软雅黑" w:hAnsi="微软雅黑" w:hint="eastAsia"/>
         </w:rPr>
         <w:t>：QQ帐号验证类型</w:t>
+      </w:r>
+    </w:p>
+    <w:p>
+      <w:pPr>
+        <w:rPr>
+          <w:rFonts w:ascii="微软雅黑" w:eastAsia="微软雅黑" w:hAnsi="微软雅黑" w:hint="eastAsia"/>
+        </w:rPr>
+      </w:pPr>
+      <w:r>
+        <w:rPr>
+          <w:rFonts w:ascii="微软雅黑" w:eastAsia="微软雅黑" w:hAnsi="微软雅黑"/>
+        </w:rPr>
+        <w:t>USERINFORECV_TYPE</w:t>
+      </w:r>
+      <w:r>
+        <w:rPr>
+          <w:rFonts w:ascii="微软雅黑" w:eastAsia="微软雅黑" w:hAnsi="微软雅黑" w:hint="eastAsia"/>
+        </w:rPr>
+        <w:t>：用户信息获取类型</w:t>
       </w:r>
     </w:p>
     <w:p>
@@ -3831,6 +3886,7 @@
         <w:rPr>
           <w:rFonts w:ascii="微软雅黑" w:eastAsia="微软雅黑" w:hAnsi="微软雅黑" w:hint="eastAsia"/>
         </w:rPr>
+        <w:lastRenderedPageBreak/>
         <w:t>帐号后台环境配置</w:t>
       </w:r>
     </w:p>
@@ -3858,6 +3914,239 @@
           <w:rFonts w:ascii="微软雅黑" w:eastAsia="微软雅黑" w:hAnsi="微软雅黑" w:hint="eastAsia"/>
         </w:rPr>
         <w:t>TEST：测试环境</w:t>
+      </w:r>
+    </w:p>
+    <w:p>
+      <w:pPr>
+        <w:pStyle w:val="a3"/>
+        <w:numPr>
+          <w:ilvl w:val="0"/>
+          <w:numId w:val="3"/>
+        </w:numPr>
+        <w:ind w:firstLineChars="0"/>
+        <w:rPr>
+          <w:rFonts w:ascii="微软雅黑" w:eastAsia="微软雅黑" w:hAnsi="微软雅黑"/>
+          <w:b/>
+        </w:rPr>
+      </w:pPr>
+      <w:r>
+        <w:rPr>
+          <w:rFonts w:ascii="微软雅黑" w:eastAsia="微软雅黑" w:hAnsi="微软雅黑" w:hint="eastAsia"/>
+          <w:b/>
+        </w:rPr>
+        <w:t>User</w:t>
+      </w:r>
+      <w:r>
+        <w:rPr>
+          <w:rFonts w:ascii="微软雅黑" w:eastAsia="微软雅黑" w:hAnsi="微软雅黑"/>
+          <w:b/>
+        </w:rPr>
+        <w:t>InfoManager</w:t>
+      </w:r>
+    </w:p>
+    <w:p>
+      <w:pPr>
+        <w:rPr>
+          <w:rFonts w:ascii="微软雅黑" w:eastAsia="微软雅黑" w:hAnsi="微软雅黑"/>
+        </w:rPr>
+      </w:pPr>
+      <w:r>
+        <w:rPr>
+          <w:rFonts w:ascii="微软雅黑" w:eastAsia="微软雅黑" w:hAnsi="微软雅黑" w:hint="eastAsia"/>
+        </w:rPr>
+        <w:t>用户信息</w:t>
+      </w:r>
+      <w:r>
+        <w:rPr>
+          <w:rFonts w:ascii="微软雅黑" w:eastAsia="微软雅黑" w:hAnsi="微软雅黑" w:hint="eastAsia"/>
+        </w:rPr>
+        <w:t>管理类</w:t>
+      </w:r>
+      <w:r>
+        <w:rPr>
+          <w:rFonts w:ascii="微软雅黑" w:eastAsia="微软雅黑" w:hAnsi="微软雅黑" w:hint="eastAsia"/>
+        </w:rPr>
+        <w:t>，包含</w:t>
+      </w:r>
+    </w:p>
+    <w:p>
+      <w:pPr>
+        <w:rPr>
+          <w:rFonts w:ascii="微软雅黑" w:eastAsia="微软雅黑" w:hAnsi="微软雅黑"/>
+        </w:rPr>
+      </w:pPr>
+      <w:r>
+        <w:rPr>
+          <w:rFonts w:ascii="微软雅黑" w:eastAsia="微软雅黑" w:hAnsi="微软雅黑" w:hint="eastAsia"/>
+        </w:rPr>
+        <w:t>id</w:t>
+      </w:r>
+      <w:r>
+        <w:rPr>
+          <w:rFonts w:ascii="微软雅黑" w:eastAsia="微软雅黑" w:hAnsi="微软雅黑"/>
+        </w:rPr>
+        <w:t xml:space="preserve">Type </w:t>
+      </w:r>
+      <w:r>
+        <w:rPr>
+          <w:rFonts w:ascii="微软雅黑" w:eastAsia="微软雅黑" w:hAnsi="微软雅黑" w:hint="eastAsia"/>
+        </w:rPr>
+        <w:t>帐号类型  0：微信 1：QQ</w:t>
+      </w:r>
+    </w:p>
+    <w:p>
+      <w:pPr>
+        <w:rPr>
+          <w:rFonts w:ascii="微软雅黑" w:eastAsia="微软雅黑" w:hAnsi="微软雅黑"/>
+        </w:rPr>
+      </w:pPr>
+      <w:r>
+        <w:rPr>
+          <w:rFonts w:ascii="微软雅黑" w:eastAsia="微软雅黑" w:hAnsi="微软雅黑" w:hint="eastAsia"/>
+        </w:rPr>
+        <w:t>nickName</w:t>
+      </w:r>
+      <w:r>
+        <w:rPr>
+          <w:rFonts w:ascii="微软雅黑" w:eastAsia="微软雅黑" w:hAnsi="微软雅黑"/>
+        </w:rPr>
+        <w:t xml:space="preserve"> </w:t>
+      </w:r>
+      <w:r>
+        <w:rPr>
+          <w:rFonts w:ascii="微软雅黑" w:eastAsia="微软雅黑" w:hAnsi="微软雅黑" w:hint="eastAsia"/>
+        </w:rPr>
+        <w:t>昵称</w:t>
+      </w:r>
+    </w:p>
+    <w:p>
+      <w:pPr>
+        <w:rPr>
+          <w:rFonts w:ascii="微软雅黑" w:eastAsia="微软雅黑" w:hAnsi="微软雅黑"/>
+        </w:rPr>
+      </w:pPr>
+      <w:r>
+        <w:rPr>
+          <w:rFonts w:ascii="微软雅黑" w:eastAsia="微软雅黑" w:hAnsi="微软雅黑" w:hint="eastAsia"/>
+        </w:rPr>
+        <w:t>headImgUrl 头像URL地址</w:t>
+      </w:r>
+    </w:p>
+    <w:p>
+      <w:pPr>
+        <w:rPr>
+          <w:rFonts w:ascii="微软雅黑" w:eastAsia="微软雅黑" w:hAnsi="微软雅黑"/>
+        </w:rPr>
+      </w:pPr>
+      <w:r>
+        <w:rPr>
+          <w:rFonts w:ascii="微软雅黑" w:eastAsia="微软雅黑" w:hAnsi="微软雅黑" w:hint="eastAsia"/>
+        </w:rPr>
+        <w:t>sex</w:t>
+      </w:r>
+      <w:r>
+        <w:rPr>
+          <w:rFonts w:ascii="微软雅黑" w:eastAsia="微软雅黑" w:hAnsi="微软雅黑"/>
+        </w:rPr>
+        <w:t xml:space="preserve"> </w:t>
+      </w:r>
+      <w:r>
+        <w:rPr>
+          <w:rFonts w:ascii="微软雅黑" w:eastAsia="微软雅黑" w:hAnsi="微软雅黑" w:hint="eastAsia"/>
+        </w:rPr>
+        <w:t>性别</w:t>
+      </w:r>
+    </w:p>
+    <w:p>
+      <w:pPr>
+        <w:rPr>
+          <w:rFonts w:ascii="微软雅黑" w:eastAsia="微软雅黑" w:hAnsi="微软雅黑" w:hint="eastAsia"/>
+        </w:rPr>
+      </w:pPr>
+      <w:r>
+        <w:rPr>
+          <w:rFonts w:ascii="微软雅黑" w:eastAsia="微软雅黑" w:hAnsi="微软雅黑" w:hint="eastAsia"/>
+        </w:rPr>
+        <w:t>unionId</w:t>
+      </w:r>
+      <w:r>
+        <w:rPr>
+          <w:rFonts w:ascii="微软雅黑" w:eastAsia="微软雅黑" w:hAnsi="微软雅黑"/>
+        </w:rPr>
+        <w:t xml:space="preserve"> </w:t>
+      </w:r>
+      <w:r>
+        <w:rPr>
+          <w:rFonts w:ascii="微软雅黑" w:eastAsia="微软雅黑" w:hAnsi="微软雅黑" w:hint="eastAsia"/>
+        </w:rPr>
+        <w:t>微信Union</w:t>
+      </w:r>
+      <w:r>
+        <w:rPr>
+          <w:rFonts w:ascii="微软雅黑" w:eastAsia="微软雅黑" w:hAnsi="微软雅黑"/>
+        </w:rPr>
+        <w:t>Id</w:t>
+      </w:r>
+    </w:p>
+    <w:p>
+      <w:pPr>
+        <w:rPr>
+          <w:rFonts w:ascii="微软雅黑" w:eastAsia="微软雅黑" w:hAnsi="微软雅黑"/>
+        </w:rPr>
+      </w:pPr>
+    </w:p>
+    <w:p>
+      <w:pPr>
+        <w:rPr>
+          <w:rFonts w:ascii="微软雅黑" w:eastAsia="微软雅黑" w:hAnsi="微软雅黑"/>
+          <w:b/>
+        </w:rPr>
+      </w:pPr>
+      <w:r>
+        <w:rPr>
+          <w:rFonts w:ascii="微软雅黑" w:eastAsia="微软雅黑" w:hAnsi="微软雅黑"/>
+          <w:b/>
+        </w:rPr>
+        <w:t>getInstance</w:t>
+      </w:r>
+    </w:p>
+    <w:p>
+      <w:pPr>
+        <w:rPr>
+          <w:rFonts w:ascii="微软雅黑" w:eastAsia="微软雅黑" w:hAnsi="微软雅黑"/>
+        </w:rPr>
+      </w:pPr>
+      <w:r>
+        <w:rPr>
+          <w:rFonts w:ascii="微软雅黑" w:eastAsia="微软雅黑" w:hAnsi="微软雅黑" w:hint="eastAsia"/>
+        </w:rPr>
+        <w:t>获取</w:t>
+      </w:r>
+      <w:r>
+        <w:rPr>
+          <w:rFonts w:ascii="微软雅黑" w:eastAsia="微软雅黑" w:hAnsi="微软雅黑"/>
+        </w:rPr>
+        <w:t>UserInfoManager</w:t>
+      </w:r>
+      <w:r>
+        <w:rPr>
+          <w:rFonts w:ascii="微软雅黑" w:eastAsia="微软雅黑" w:hAnsi="微软雅黑" w:hint="eastAsia"/>
+        </w:rPr>
+        <w:t>实例</w:t>
+      </w:r>
+    </w:p>
+    <w:p>
+      <w:pPr>
+        <w:rPr>
+          <w:rFonts w:ascii="微软雅黑" w:eastAsia="微软雅黑" w:hAnsi="微软雅黑"/>
+          <w:b/>
+        </w:rPr>
+      </w:pPr>
+      <w:r>
+        <w:rPr>
+          <w:rFonts w:ascii="微软雅黑" w:eastAsia="微软雅黑" w:hAnsi="微软雅黑"/>
+        </w:rPr>
+        <w:t>static UserInfoManager getInstance()</w:t>
       </w:r>
     </w:p>
     <w:p>
@@ -3866,13 +4155,14 @@
         <w:jc w:val="left"/>
         <w:rPr>
           <w:rFonts w:ascii="微软雅黑" w:eastAsia="微软雅黑" w:hAnsi="微软雅黑"/>
-        </w:rPr>
-      </w:pPr>
-      <w:r>
-        <w:rPr>
-          <w:rFonts w:ascii="微软雅黑" w:eastAsia="微软雅黑" w:hAnsi="微软雅黑"/>
-        </w:rPr>
-        <w:lastRenderedPageBreak/>
+          <w:color w:val="FF0000"/>
+        </w:rPr>
+      </w:pPr>
+      <w:r>
+        <w:rPr>
+          <w:rFonts w:ascii="微软雅黑" w:eastAsia="微软雅黑" w:hAnsi="微软雅黑"/>
+          <w:color w:val="FF0000"/>
+        </w:rPr>
         <w:br w:type="page"/>
       </w:r>
     </w:p>
@@ -4007,10 +4297,10 @@
           <w:noProof/>
         </w:rPr>
         <w:drawing>
-          <wp:inline distT="0" distB="0" distL="0" distR="0" wp14:anchorId="71042F6B" wp14:editId="6ED8F56E">
-            <wp:extent cx="2330927" cy="2731116"/>
-            <wp:effectExtent l="0" t="0" r="0" b="0"/>
-            <wp:docPr id="6" name="图片 6"/>
+          <wp:inline distT="0" distB="0" distL="0" distR="0" wp14:anchorId="0B3AB729" wp14:editId="14283376">
+            <wp:extent cx="2333684" cy="2414755"/>
+            <wp:effectExtent l="0" t="0" r="0" b="5080"/>
+            <wp:docPr id="4" name="图片 4"/>
             <wp:cNvGraphicFramePr>
               <a:graphicFrameLocks xmlns:a="http://schemas.openxmlformats.org/drawingml/2006/main" noChangeAspect="1"/>
             </wp:cNvGraphicFramePr>
@@ -4030,7 +4320,7 @@
                   <pic:spPr>
                     <a:xfrm>
                       <a:off x="0" y="0"/>
-                      <a:ext cx="2337102" cy="2738351"/>
+                      <a:ext cx="2360174" cy="2442166"/>
                     </a:xfrm>
                     <a:prstGeom prst="rect">
                       <a:avLst/>
@@ -4042,6 +4332,8 @@
           </wp:inline>
         </w:drawing>
       </w:r>
+      <w:bookmarkStart w:id="0" w:name="_GoBack"/>
+      <w:bookmarkEnd w:id="0"/>
     </w:p>
     <w:sectPr>
       <w:pgSz w:w="11906" w:h="16838"/>
@@ -5492,7 +5784,7 @@
 </file>
 
 <file path=customXml/itemProps1.xml><?xml version="1.0" encoding="utf-8"?>
-<ds:datastoreItem xmlns:ds="http://schemas.openxmlformats.org/officeDocument/2006/customXml" ds:itemID="{ED2577B8-F708-4B4F-87D9-E12123F0DC1A}">
+<ds:datastoreItem xmlns:ds="http://schemas.openxmlformats.org/officeDocument/2006/customXml" ds:itemID="{4D502924-6D42-412A-9379-F27A90A752EF}">
   <ds:schemaRefs>
     <ds:schemaRef ds:uri="http://schemas.openxmlformats.org/officeDocument/2006/bibliography"/>
   </ds:schemaRefs>

</xml_diff>